<commit_message>
Comentarios de asesor removidos
</commit_message>
<xml_diff>
--- a/Informe Final - API Evaluacion de Empleados - Sistemas Pliret.docx
+++ b/Informe Final - API Evaluacion de Empleados - Sistemas Pliret.docx
@@ -2,1185 +2,6 @@
 <file path=word/document.xml><?xml version="1.0" encoding="utf-8"?>
 <w:document xmlns:wpc="http://schemas.microsoft.com/office/word/2010/wordprocessingCanvas" xmlns:cx="http://schemas.microsoft.com/office/drawing/2014/chartex" xmlns:cx1="http://schemas.microsoft.com/office/drawing/2015/9/8/chartex" xmlns:cx2="http://schemas.microsoft.com/office/drawing/2015/10/21/chartex" xmlns:cx3="http://schemas.microsoft.com/office/drawing/2016/5/9/chartex" xmlns:cx4="http://schemas.microsoft.com/office/drawing/2016/5/10/chartex" xmlns:cx5="http://schemas.microsoft.com/office/drawing/2016/5/11/chartex" xmlns:cx6="http://schemas.microsoft.com/office/drawing/2016/5/12/chartex" xmlns:cx7="http://schemas.microsoft.com/office/drawing/2016/5/13/chartex" xmlns:cx8="http://schemas.microsoft.com/office/drawing/2016/5/14/chartex" xmlns:mc="http://schemas.openxmlformats.org/markup-compatibility/2006" xmlns:aink="http://schemas.microsoft.com/office/drawing/2016/ink" xmlns:am3d="http://schemas.microsoft.com/office/drawing/2017/model3d" xmlns:o="urn:schemas-microsoft-com:office:office" xmlns:r="http://schemas.openxmlformats.org/officeDocument/2006/relationships" xmlns:m="http://schemas.openxmlformats.org/officeDocument/2006/math" xmlns:v="urn:schemas-microsoft-com:vml" xmlns:wp14="http://schemas.microsoft.com/office/word/2010/wordprocessingDrawing" xmlns:wp="http://schemas.openxmlformats.org/drawingml/2006/wordprocessingDrawing" xmlns:w10="urn:schemas-microsoft-com:office:word" xmlns:w="http://schemas.openxmlformats.org/wordprocessingml/2006/main" xmlns:w14="http://schemas.microsoft.com/office/word/2010/wordml" xmlns:w15="http://schemas.microsoft.com/office/word/2012/wordml" xmlns:w16cex="http://schemas.microsoft.com/office/word/2018/wordml/cex" xmlns:w16cid="http://schemas.microsoft.com/office/word/2016/wordml/cid" xmlns:w16="http://schemas.microsoft.com/office/word/2018/wordml" xmlns:w16sdtdh="http://schemas.microsoft.com/office/word/2020/wordml/sdtdatahash" xmlns:w16se="http://schemas.microsoft.com/office/word/2015/wordml/symex" xmlns:wpg="http://schemas.microsoft.com/office/word/2010/wordprocessingGroup" xmlns:wpi="http://schemas.microsoft.com/office/word/2010/wordprocessingInk" xmlns:wne="http://schemas.microsoft.com/office/word/2006/wordml" xmlns:wps="http://schemas.microsoft.com/office/word/2010/wordprocessingShape" mc:Ignorable="w14 w15 w16se w16cid w16 w16cex w16sdtdh wp14">
   <w:body>
-    <w:tbl>
-      <w:tblPr>
-        <w:tblStyle w:val="a3"/>
-        <w:tblW w:w="8354" w:type="dxa"/>
-        <w:tblInd w:w="-17" w:type="dxa"/>
-        <w:tblBorders>
-          <w:top w:val="single" w:sz="8" w:space="0" w:color="000000"/>
-          <w:left w:val="single" w:sz="8" w:space="0" w:color="000000"/>
-          <w:bottom w:val="single" w:sz="8" w:space="0" w:color="000000"/>
-          <w:right w:val="single" w:sz="8" w:space="0" w:color="000000"/>
-          <w:insideH w:val="single" w:sz="8" w:space="0" w:color="000000"/>
-          <w:insideV w:val="single" w:sz="8" w:space="0" w:color="000000"/>
-        </w:tblBorders>
-        <w:tblLayout w:type="fixed"/>
-        <w:tblLook w:val="0600" w:firstRow="0" w:lastRow="0" w:firstColumn="0" w:lastColumn="0" w:noHBand="1" w:noVBand="1"/>
-      </w:tblPr>
-      <w:tblGrid>
-        <w:gridCol w:w="1850"/>
-        <w:gridCol w:w="535"/>
-        <w:gridCol w:w="2415"/>
-        <w:gridCol w:w="860"/>
-        <w:gridCol w:w="993"/>
-        <w:gridCol w:w="1701"/>
-      </w:tblGrid>
-      <w:tr>
-        <w:trPr>
-          <w:trHeight w:val="440"/>
-        </w:trPr>
-        <w:tc>
-          <w:tcPr>
-            <w:tcW w:w="8354" w:type="dxa"/>
-            <w:gridSpan w:val="6"/>
-            <w:shd w:val="clear" w:color="auto" w:fill="auto"/>
-            <w:tcMar>
-              <w:top w:w="100" w:type="dxa"/>
-              <w:left w:w="100" w:type="dxa"/>
-              <w:bottom w:w="100" w:type="dxa"/>
-              <w:right w:w="100" w:type="dxa"/>
-            </w:tcMar>
-          </w:tcPr>
-          <w:p>
-            <w:pPr>
-              <w:spacing w:line="360" w:lineRule="auto"/>
-              <w:rPr>
-                <w:rFonts w:eastAsia="Times New Roman" w:cs="Times New Roman"/>
-                <w:b/>
-                <w:szCs w:val="24"/>
-              </w:rPr>
-            </w:pPr>
-            <w:r>
-              <w:rPr>
-                <w:rFonts w:eastAsia="Times New Roman" w:cs="Times New Roman"/>
-                <w:b/>
-                <w:szCs w:val="24"/>
-              </w:rPr>
-              <w:t>INFORME MENSUAL DE P</w:t>
-            </w:r>
-            <w:r>
-              <w:rPr>
-                <w:rFonts w:eastAsia="Times New Roman" w:cs="Times New Roman"/>
-                <w:b/>
-                <w:szCs w:val="24"/>
-              </w:rPr>
-              <w:t>ROYECTO</w:t>
-            </w:r>
-            <w:r>
-              <w:rPr>
-                <w:rFonts w:eastAsia="Times New Roman" w:cs="Times New Roman"/>
-                <w:b/>
-                <w:szCs w:val="24"/>
-              </w:rPr>
-              <w:t xml:space="preserve"> COMO TRABAJO DE GRADUACIÓN </w:t>
-            </w:r>
-          </w:p>
-        </w:tc>
-      </w:tr>
-      <w:tr>
-        <w:trPr>
-          <w:trHeight w:val="465"/>
-        </w:trPr>
-        <w:tc>
-          <w:tcPr>
-            <w:tcW w:w="2385" w:type="dxa"/>
-            <w:gridSpan w:val="2"/>
-            <w:shd w:val="clear" w:color="auto" w:fill="auto"/>
-            <w:tcMar>
-              <w:top w:w="100" w:type="dxa"/>
-              <w:left w:w="100" w:type="dxa"/>
-              <w:bottom w:w="100" w:type="dxa"/>
-              <w:right w:w="100" w:type="dxa"/>
-            </w:tcMar>
-          </w:tcPr>
-          <w:p>
-            <w:pPr>
-              <w:spacing w:line="360" w:lineRule="auto"/>
-              <w:jc w:val="center"/>
-              <w:rPr>
-                <w:rFonts w:eastAsia="Times New Roman" w:cs="Times New Roman"/>
-                <w:b/>
-                <w:color w:val="000000" w:themeColor="text1"/>
-                <w:szCs w:val="24"/>
-              </w:rPr>
-            </w:pPr>
-            <w:r>
-              <w:rPr>
-                <w:rFonts w:eastAsia="Times New Roman" w:cs="Times New Roman"/>
-                <w:b/>
-                <w:color w:val="000000" w:themeColor="text1"/>
-                <w:szCs w:val="24"/>
-              </w:rPr>
-              <w:t>15</w:t>
-            </w:r>
-            <w:r>
-              <w:rPr>
-                <w:rFonts w:eastAsia="Times New Roman" w:cs="Times New Roman"/>
-                <w:b/>
-                <w:color w:val="000000" w:themeColor="text1"/>
-                <w:szCs w:val="24"/>
-              </w:rPr>
-              <w:t>/</w:t>
-            </w:r>
-            <w:r>
-              <w:rPr>
-                <w:rFonts w:eastAsia="Times New Roman" w:cs="Times New Roman"/>
-                <w:b/>
-                <w:color w:val="000000" w:themeColor="text1"/>
-                <w:szCs w:val="24"/>
-              </w:rPr>
-              <w:t>0</w:t>
-            </w:r>
-            <w:r>
-              <w:rPr>
-                <w:rFonts w:eastAsia="Times New Roman" w:cs="Times New Roman"/>
-                <w:b/>
-                <w:color w:val="000000" w:themeColor="text1"/>
-                <w:szCs w:val="24"/>
-              </w:rPr>
-              <w:t>1</w:t>
-            </w:r>
-            <w:r>
-              <w:rPr>
-                <w:rFonts w:eastAsia="Times New Roman" w:cs="Times New Roman"/>
-                <w:b/>
-                <w:color w:val="000000" w:themeColor="text1"/>
-                <w:szCs w:val="24"/>
-              </w:rPr>
-              <w:t>/202</w:t>
-            </w:r>
-            <w:r>
-              <w:rPr>
-                <w:rFonts w:eastAsia="Times New Roman" w:cs="Times New Roman"/>
-                <w:b/>
-                <w:color w:val="000000" w:themeColor="text1"/>
-                <w:szCs w:val="24"/>
-              </w:rPr>
-              <w:t>4</w:t>
-            </w:r>
-          </w:p>
-        </w:tc>
-        <w:tc>
-          <w:tcPr>
-            <w:tcW w:w="2415" w:type="dxa"/>
-            <w:shd w:val="clear" w:color="auto" w:fill="auto"/>
-            <w:tcMar>
-              <w:top w:w="100" w:type="dxa"/>
-              <w:left w:w="100" w:type="dxa"/>
-              <w:bottom w:w="100" w:type="dxa"/>
-              <w:right w:w="100" w:type="dxa"/>
-            </w:tcMar>
-          </w:tcPr>
-          <w:p>
-            <w:pPr>
-              <w:widowControl w:val="0"/>
-              <w:pBdr>
-                <w:top w:val="nil"/>
-                <w:left w:val="nil"/>
-                <w:bottom w:val="nil"/>
-                <w:right w:val="nil"/>
-                <w:between w:val="nil"/>
-              </w:pBdr>
-              <w:spacing w:after="0" w:line="360" w:lineRule="auto"/>
-              <w:jc w:val="center"/>
-              <w:rPr>
-                <w:rFonts w:eastAsia="Times New Roman" w:cs="Times New Roman"/>
-                <w:b/>
-                <w:color w:val="000000" w:themeColor="text1"/>
-                <w:szCs w:val="24"/>
-                <w:u w:val="single"/>
-              </w:rPr>
-            </w:pPr>
-            <w:r>
-              <w:rPr>
-                <w:rFonts w:eastAsia="Times New Roman" w:cs="Times New Roman"/>
-                <w:b/>
-                <w:color w:val="000000" w:themeColor="text1"/>
-                <w:szCs w:val="24"/>
-              </w:rPr>
-              <w:t xml:space="preserve">Sprint </w:t>
-            </w:r>
-            <w:r>
-              <w:rPr>
-                <w:rFonts w:eastAsia="Times New Roman" w:cs="Times New Roman"/>
-                <w:b/>
-                <w:color w:val="000000" w:themeColor="text1"/>
-                <w:szCs w:val="24"/>
-              </w:rPr>
-              <w:t>3</w:t>
-            </w:r>
-          </w:p>
-        </w:tc>
-        <w:tc>
-          <w:tcPr>
-            <w:tcW w:w="1853" w:type="dxa"/>
-            <w:gridSpan w:val="2"/>
-            <w:shd w:val="clear" w:color="auto" w:fill="auto"/>
-            <w:tcMar>
-              <w:top w:w="100" w:type="dxa"/>
-              <w:left w:w="100" w:type="dxa"/>
-              <w:bottom w:w="100" w:type="dxa"/>
-              <w:right w:w="100" w:type="dxa"/>
-            </w:tcMar>
-          </w:tcPr>
-          <w:p>
-            <w:pPr>
-              <w:widowControl w:val="0"/>
-              <w:pBdr>
-                <w:top w:val="nil"/>
-                <w:left w:val="nil"/>
-                <w:bottom w:val="nil"/>
-                <w:right w:val="nil"/>
-                <w:between w:val="nil"/>
-              </w:pBdr>
-              <w:spacing w:after="0" w:line="360" w:lineRule="auto"/>
-              <w:rPr>
-                <w:rFonts w:eastAsia="Times New Roman" w:cs="Times New Roman"/>
-                <w:b/>
-                <w:color w:val="000000" w:themeColor="text1"/>
-                <w:szCs w:val="24"/>
-              </w:rPr>
-            </w:pPr>
-            <w:r>
-              <w:rPr>
-                <w:rFonts w:eastAsia="Times New Roman" w:cs="Times New Roman"/>
-                <w:b/>
-                <w:color w:val="000000" w:themeColor="text1"/>
-                <w:szCs w:val="24"/>
-              </w:rPr>
-              <w:t>de:</w:t>
-            </w:r>
-            <w:r>
-              <w:rPr>
-                <w:rFonts w:eastAsia="Times New Roman" w:cs="Times New Roman"/>
-                <w:b/>
-                <w:color w:val="000000" w:themeColor="text1"/>
-                <w:szCs w:val="24"/>
-              </w:rPr>
-              <w:t xml:space="preserve"> </w:t>
-            </w:r>
-            <w:r>
-              <w:rPr>
-                <w:rFonts w:eastAsia="Times New Roman" w:cs="Times New Roman"/>
-                <w:b/>
-                <w:color w:val="000000" w:themeColor="text1"/>
-                <w:szCs w:val="24"/>
-              </w:rPr>
-              <w:t>27</w:t>
-            </w:r>
-            <w:r>
-              <w:rPr>
-                <w:rFonts w:eastAsia="Times New Roman" w:cs="Times New Roman"/>
-                <w:b/>
-                <w:color w:val="000000" w:themeColor="text1"/>
-                <w:szCs w:val="24"/>
-              </w:rPr>
-              <w:t>/</w:t>
-            </w:r>
-            <w:r>
-              <w:rPr>
-                <w:rFonts w:eastAsia="Times New Roman" w:cs="Times New Roman"/>
-                <w:b/>
-                <w:color w:val="000000" w:themeColor="text1"/>
-                <w:szCs w:val="24"/>
-              </w:rPr>
-              <w:t>1</w:t>
-            </w:r>
-            <w:r>
-              <w:rPr>
-                <w:rFonts w:eastAsia="Times New Roman" w:cs="Times New Roman"/>
-                <w:b/>
-                <w:color w:val="000000" w:themeColor="text1"/>
-                <w:szCs w:val="24"/>
-              </w:rPr>
-              <w:t>1</w:t>
-            </w:r>
-            <w:r>
-              <w:rPr>
-                <w:rFonts w:eastAsia="Times New Roman" w:cs="Times New Roman"/>
-                <w:b/>
-                <w:color w:val="000000" w:themeColor="text1"/>
-                <w:szCs w:val="24"/>
-              </w:rPr>
-              <w:t>/</w:t>
-            </w:r>
-            <w:r>
-              <w:rPr>
-                <w:rFonts w:eastAsia="Times New Roman" w:cs="Times New Roman"/>
-                <w:b/>
-                <w:color w:val="000000" w:themeColor="text1"/>
-                <w:szCs w:val="24"/>
-              </w:rPr>
-              <w:t>202</w:t>
-            </w:r>
-            <w:r>
-              <w:rPr>
-                <w:rFonts w:eastAsia="Times New Roman" w:cs="Times New Roman"/>
-                <w:b/>
-                <w:color w:val="000000" w:themeColor="text1"/>
-                <w:szCs w:val="24"/>
-              </w:rPr>
-              <w:t>4</w:t>
-            </w:r>
-          </w:p>
-        </w:tc>
-        <w:tc>
-          <w:tcPr>
-            <w:tcW w:w="1701" w:type="dxa"/>
-            <w:shd w:val="clear" w:color="auto" w:fill="auto"/>
-            <w:tcMar>
-              <w:top w:w="100" w:type="dxa"/>
-              <w:left w:w="100" w:type="dxa"/>
-              <w:bottom w:w="100" w:type="dxa"/>
-              <w:right w:w="100" w:type="dxa"/>
-            </w:tcMar>
-          </w:tcPr>
-          <w:p>
-            <w:pPr>
-              <w:widowControl w:val="0"/>
-              <w:pBdr>
-                <w:top w:val="nil"/>
-                <w:left w:val="nil"/>
-                <w:bottom w:val="nil"/>
-                <w:right w:val="nil"/>
-                <w:between w:val="nil"/>
-              </w:pBdr>
-              <w:spacing w:after="0" w:line="360" w:lineRule="auto"/>
-              <w:rPr>
-                <w:rFonts w:eastAsia="Times New Roman" w:cs="Times New Roman"/>
-                <w:b/>
-                <w:color w:val="000000" w:themeColor="text1"/>
-                <w:szCs w:val="24"/>
-              </w:rPr>
-            </w:pPr>
-            <w:r>
-              <w:rPr>
-                <w:rFonts w:eastAsia="Times New Roman" w:cs="Times New Roman"/>
-                <w:b/>
-                <w:color w:val="000000" w:themeColor="text1"/>
-                <w:szCs w:val="24"/>
-              </w:rPr>
-              <w:t>a:</w:t>
-            </w:r>
-            <w:r>
-              <w:rPr>
-                <w:rFonts w:eastAsia="Times New Roman" w:cs="Times New Roman"/>
-                <w:b/>
-                <w:color w:val="000000" w:themeColor="text1"/>
-                <w:szCs w:val="24"/>
-              </w:rPr>
-              <w:t xml:space="preserve"> </w:t>
-            </w:r>
-            <w:r>
-              <w:rPr>
-                <w:rFonts w:eastAsia="Times New Roman" w:cs="Times New Roman"/>
-                <w:b/>
-                <w:color w:val="000000" w:themeColor="text1"/>
-                <w:szCs w:val="24"/>
-              </w:rPr>
-              <w:t>3</w:t>
-            </w:r>
-            <w:r>
-              <w:rPr>
-                <w:rFonts w:eastAsia="Times New Roman" w:cs="Times New Roman"/>
-                <w:b/>
-                <w:color w:val="000000" w:themeColor="text1"/>
-                <w:szCs w:val="24"/>
-              </w:rPr>
-              <w:t>0</w:t>
-            </w:r>
-            <w:r>
-              <w:rPr>
-                <w:rFonts w:eastAsia="Times New Roman" w:cs="Times New Roman"/>
-                <w:b/>
-                <w:color w:val="000000" w:themeColor="text1"/>
-                <w:szCs w:val="24"/>
-              </w:rPr>
-              <w:t>/</w:t>
-            </w:r>
-            <w:r>
-              <w:rPr>
-                <w:rFonts w:eastAsia="Times New Roman" w:cs="Times New Roman"/>
-                <w:b/>
-                <w:color w:val="000000" w:themeColor="text1"/>
-                <w:szCs w:val="24"/>
-              </w:rPr>
-              <w:t>12</w:t>
-            </w:r>
-            <w:r>
-              <w:rPr>
-                <w:rFonts w:eastAsia="Times New Roman" w:cs="Times New Roman"/>
-                <w:b/>
-                <w:color w:val="000000" w:themeColor="text1"/>
-                <w:szCs w:val="24"/>
-              </w:rPr>
-              <w:t>/</w:t>
-            </w:r>
-            <w:r>
-              <w:rPr>
-                <w:rFonts w:eastAsia="Times New Roman" w:cs="Times New Roman"/>
-                <w:b/>
-                <w:color w:val="000000" w:themeColor="text1"/>
-                <w:szCs w:val="24"/>
-              </w:rPr>
-              <w:t>202</w:t>
-            </w:r>
-            <w:r>
-              <w:rPr>
-                <w:rFonts w:eastAsia="Times New Roman" w:cs="Times New Roman"/>
-                <w:b/>
-                <w:color w:val="000000" w:themeColor="text1"/>
-                <w:szCs w:val="24"/>
-              </w:rPr>
-              <w:t>3</w:t>
-            </w:r>
-          </w:p>
-        </w:tc>
-      </w:tr>
-      <w:tr>
-        <w:trPr>
-          <w:trHeight w:val="440"/>
-        </w:trPr>
-        <w:tc>
-          <w:tcPr>
-            <w:tcW w:w="1850" w:type="dxa"/>
-            <w:shd w:val="clear" w:color="auto" w:fill="auto"/>
-            <w:tcMar>
-              <w:top w:w="100" w:type="dxa"/>
-              <w:left w:w="100" w:type="dxa"/>
-              <w:bottom w:w="100" w:type="dxa"/>
-              <w:right w:w="100" w:type="dxa"/>
-            </w:tcMar>
-          </w:tcPr>
-          <w:p>
-            <w:pPr>
-              <w:widowControl w:val="0"/>
-              <w:pBdr>
-                <w:top w:val="nil"/>
-                <w:left w:val="nil"/>
-                <w:bottom w:val="nil"/>
-                <w:right w:val="nil"/>
-                <w:between w:val="nil"/>
-              </w:pBdr>
-              <w:spacing w:after="0" w:line="360" w:lineRule="auto"/>
-              <w:rPr>
-                <w:rFonts w:eastAsia="Times New Roman" w:cs="Times New Roman"/>
-                <w:b/>
-                <w:color w:val="000000" w:themeColor="text1"/>
-                <w:szCs w:val="24"/>
-              </w:rPr>
-            </w:pPr>
-            <w:r>
-              <w:rPr>
-                <w:rFonts w:eastAsia="Times New Roman" w:cs="Times New Roman"/>
-                <w:b/>
-                <w:color w:val="000000" w:themeColor="text1"/>
-                <w:szCs w:val="24"/>
-              </w:rPr>
-              <w:t>Estudiante</w:t>
-            </w:r>
-          </w:p>
-        </w:tc>
-        <w:tc>
-          <w:tcPr>
-            <w:tcW w:w="3810" w:type="dxa"/>
-            <w:gridSpan w:val="3"/>
-            <w:shd w:val="clear" w:color="auto" w:fill="auto"/>
-            <w:tcMar>
-              <w:top w:w="100" w:type="dxa"/>
-              <w:left w:w="100" w:type="dxa"/>
-              <w:bottom w:w="100" w:type="dxa"/>
-              <w:right w:w="100" w:type="dxa"/>
-            </w:tcMar>
-          </w:tcPr>
-          <w:p>
-            <w:pPr>
-              <w:widowControl w:val="0"/>
-              <w:pBdr>
-                <w:top w:val="nil"/>
-                <w:left w:val="nil"/>
-                <w:bottom w:val="nil"/>
-                <w:right w:val="nil"/>
-                <w:between w:val="nil"/>
-              </w:pBdr>
-              <w:spacing w:after="0" w:line="360" w:lineRule="auto"/>
-              <w:rPr>
-                <w:rFonts w:eastAsia="Times New Roman" w:cs="Times New Roman"/>
-                <w:b/>
-                <w:color w:val="000000" w:themeColor="text1"/>
-                <w:szCs w:val="24"/>
-              </w:rPr>
-            </w:pPr>
-            <w:r>
-              <w:rPr>
-                <w:rFonts w:eastAsia="Times New Roman" w:cs="Times New Roman"/>
-                <w:b/>
-                <w:color w:val="000000" w:themeColor="text1"/>
-                <w:szCs w:val="24"/>
-              </w:rPr>
-              <w:t>Roberto Antonio Moreno Zepeda</w:t>
-            </w:r>
-          </w:p>
-        </w:tc>
-        <w:tc>
-          <w:tcPr>
-            <w:tcW w:w="993" w:type="dxa"/>
-            <w:shd w:val="clear" w:color="auto" w:fill="auto"/>
-            <w:tcMar>
-              <w:top w:w="100" w:type="dxa"/>
-              <w:left w:w="100" w:type="dxa"/>
-              <w:bottom w:w="100" w:type="dxa"/>
-              <w:right w:w="100" w:type="dxa"/>
-            </w:tcMar>
-          </w:tcPr>
-          <w:p>
-            <w:pPr>
-              <w:widowControl w:val="0"/>
-              <w:pBdr>
-                <w:top w:val="nil"/>
-                <w:left w:val="nil"/>
-                <w:bottom w:val="nil"/>
-                <w:right w:val="nil"/>
-                <w:between w:val="nil"/>
-              </w:pBdr>
-              <w:spacing w:after="0" w:line="360" w:lineRule="auto"/>
-              <w:rPr>
-                <w:rFonts w:eastAsia="Times New Roman" w:cs="Times New Roman"/>
-                <w:b/>
-                <w:color w:val="000000" w:themeColor="text1"/>
-                <w:szCs w:val="24"/>
-              </w:rPr>
-            </w:pPr>
-            <w:r>
-              <w:rPr>
-                <w:rFonts w:eastAsia="Times New Roman" w:cs="Times New Roman"/>
-                <w:b/>
-                <w:color w:val="000000" w:themeColor="text1"/>
-                <w:szCs w:val="24"/>
-              </w:rPr>
-              <w:t>Carné</w:t>
-            </w:r>
-          </w:p>
-        </w:tc>
-        <w:tc>
-          <w:tcPr>
-            <w:tcW w:w="1701" w:type="dxa"/>
-            <w:shd w:val="clear" w:color="auto" w:fill="auto"/>
-            <w:tcMar>
-              <w:top w:w="100" w:type="dxa"/>
-              <w:left w:w="100" w:type="dxa"/>
-              <w:bottom w:w="100" w:type="dxa"/>
-              <w:right w:w="100" w:type="dxa"/>
-            </w:tcMar>
-          </w:tcPr>
-          <w:p>
-            <w:pPr>
-              <w:widowControl w:val="0"/>
-              <w:pBdr>
-                <w:top w:val="nil"/>
-                <w:left w:val="nil"/>
-                <w:bottom w:val="nil"/>
-                <w:right w:val="nil"/>
-                <w:between w:val="nil"/>
-              </w:pBdr>
-              <w:spacing w:after="0" w:line="360" w:lineRule="auto"/>
-              <w:rPr>
-                <w:rFonts w:eastAsia="Times New Roman" w:cs="Times New Roman"/>
-                <w:b/>
-                <w:color w:val="000000" w:themeColor="text1"/>
-                <w:szCs w:val="24"/>
-              </w:rPr>
-            </w:pPr>
-            <w:r>
-              <w:rPr>
-                <w:rFonts w:eastAsia="Times New Roman" w:cs="Times New Roman"/>
-                <w:b/>
-                <w:color w:val="000000" w:themeColor="text1"/>
-                <w:szCs w:val="24"/>
-              </w:rPr>
-              <w:t>2018MZ601</w:t>
-            </w:r>
-          </w:p>
-        </w:tc>
-      </w:tr>
-      <w:tr>
-        <w:trPr>
-          <w:trHeight w:val="440"/>
-        </w:trPr>
-        <w:tc>
-          <w:tcPr>
-            <w:tcW w:w="1850" w:type="dxa"/>
-            <w:shd w:val="clear" w:color="auto" w:fill="auto"/>
-            <w:tcMar>
-              <w:top w:w="100" w:type="dxa"/>
-              <w:left w:w="100" w:type="dxa"/>
-              <w:bottom w:w="100" w:type="dxa"/>
-              <w:right w:w="100" w:type="dxa"/>
-            </w:tcMar>
-          </w:tcPr>
-          <w:p>
-            <w:pPr>
-              <w:widowControl w:val="0"/>
-              <w:pBdr>
-                <w:top w:val="nil"/>
-                <w:left w:val="nil"/>
-                <w:bottom w:val="nil"/>
-                <w:right w:val="nil"/>
-                <w:between w:val="nil"/>
-              </w:pBdr>
-              <w:spacing w:after="0" w:line="360" w:lineRule="auto"/>
-              <w:rPr>
-                <w:rFonts w:eastAsia="Times New Roman" w:cs="Times New Roman"/>
-                <w:b/>
-                <w:color w:val="000000" w:themeColor="text1"/>
-                <w:szCs w:val="24"/>
-              </w:rPr>
-            </w:pPr>
-            <w:r>
-              <w:rPr>
-                <w:rFonts w:eastAsia="Times New Roman" w:cs="Times New Roman"/>
-                <w:b/>
-                <w:color w:val="000000" w:themeColor="text1"/>
-                <w:szCs w:val="24"/>
-              </w:rPr>
-              <w:t>Asesor</w:t>
-            </w:r>
-          </w:p>
-        </w:tc>
-        <w:tc>
-          <w:tcPr>
-            <w:tcW w:w="6504" w:type="dxa"/>
-            <w:gridSpan w:val="5"/>
-            <w:shd w:val="clear" w:color="auto" w:fill="auto"/>
-            <w:tcMar>
-              <w:top w:w="100" w:type="dxa"/>
-              <w:left w:w="100" w:type="dxa"/>
-              <w:bottom w:w="100" w:type="dxa"/>
-              <w:right w:w="100" w:type="dxa"/>
-            </w:tcMar>
-          </w:tcPr>
-          <w:p>
-            <w:pPr>
-              <w:widowControl w:val="0"/>
-              <w:pBdr>
-                <w:top w:val="nil"/>
-                <w:left w:val="nil"/>
-                <w:bottom w:val="nil"/>
-                <w:right w:val="nil"/>
-                <w:between w:val="nil"/>
-              </w:pBdr>
-              <w:spacing w:after="0" w:line="360" w:lineRule="auto"/>
-              <w:rPr>
-                <w:rFonts w:eastAsia="Times New Roman" w:cs="Times New Roman"/>
-                <w:b/>
-                <w:color w:val="000000" w:themeColor="text1"/>
-                <w:szCs w:val="24"/>
-              </w:rPr>
-            </w:pPr>
-            <w:r>
-              <w:rPr>
-                <w:rFonts w:eastAsia="Times New Roman" w:cs="Times New Roman"/>
-                <w:b/>
-                <w:color w:val="000000" w:themeColor="text1"/>
-                <w:szCs w:val="24"/>
-              </w:rPr>
-              <w:t>Jaime</w:t>
-            </w:r>
-            <w:r>
-              <w:rPr>
-                <w:rFonts w:eastAsia="Times New Roman" w:cs="Times New Roman"/>
-                <w:b/>
-                <w:color w:val="000000" w:themeColor="text1"/>
-                <w:szCs w:val="24"/>
-              </w:rPr>
-              <w:t xml:space="preserve"> Humberto</w:t>
-            </w:r>
-            <w:r>
-              <w:rPr>
-                <w:rFonts w:eastAsia="Times New Roman" w:cs="Times New Roman"/>
-                <w:b/>
-                <w:color w:val="000000" w:themeColor="text1"/>
-                <w:szCs w:val="24"/>
-              </w:rPr>
-              <w:t xml:space="preserve"> Figueroa</w:t>
-            </w:r>
-            <w:r>
-              <w:rPr>
-                <w:rFonts w:eastAsia="Times New Roman" w:cs="Times New Roman"/>
-                <w:b/>
-                <w:color w:val="000000" w:themeColor="text1"/>
-                <w:szCs w:val="24"/>
-              </w:rPr>
-              <w:t xml:space="preserve"> Henríquez</w:t>
-            </w:r>
-          </w:p>
-        </w:tc>
-      </w:tr>
-      <w:tr>
-        <w:trPr>
-          <w:trHeight w:val="440"/>
-        </w:trPr>
-        <w:tc>
-          <w:tcPr>
-            <w:tcW w:w="1850" w:type="dxa"/>
-            <w:shd w:val="clear" w:color="auto" w:fill="auto"/>
-            <w:tcMar>
-              <w:top w:w="100" w:type="dxa"/>
-              <w:left w:w="100" w:type="dxa"/>
-              <w:bottom w:w="100" w:type="dxa"/>
-              <w:right w:w="100" w:type="dxa"/>
-            </w:tcMar>
-          </w:tcPr>
-          <w:p>
-            <w:pPr>
-              <w:widowControl w:val="0"/>
-              <w:pBdr>
-                <w:top w:val="nil"/>
-                <w:left w:val="nil"/>
-                <w:bottom w:val="nil"/>
-                <w:right w:val="nil"/>
-                <w:between w:val="nil"/>
-              </w:pBdr>
-              <w:spacing w:after="0" w:line="360" w:lineRule="auto"/>
-              <w:rPr>
-                <w:rFonts w:eastAsia="Times New Roman" w:cs="Times New Roman"/>
-                <w:b/>
-                <w:color w:val="000000" w:themeColor="text1"/>
-                <w:szCs w:val="24"/>
-              </w:rPr>
-            </w:pPr>
-            <w:r>
-              <w:rPr>
-                <w:rFonts w:eastAsia="Times New Roman" w:cs="Times New Roman"/>
-                <w:b/>
-                <w:color w:val="000000" w:themeColor="text1"/>
-                <w:szCs w:val="24"/>
-              </w:rPr>
-              <w:t>Supervisor empresarial</w:t>
-            </w:r>
-          </w:p>
-        </w:tc>
-        <w:tc>
-          <w:tcPr>
-            <w:tcW w:w="3810" w:type="dxa"/>
-            <w:gridSpan w:val="3"/>
-            <w:shd w:val="clear" w:color="auto" w:fill="auto"/>
-            <w:tcMar>
-              <w:top w:w="100" w:type="dxa"/>
-              <w:left w:w="100" w:type="dxa"/>
-              <w:bottom w:w="100" w:type="dxa"/>
-              <w:right w:w="100" w:type="dxa"/>
-            </w:tcMar>
-          </w:tcPr>
-          <w:p>
-            <w:pPr>
-              <w:widowControl w:val="0"/>
-              <w:pBdr>
-                <w:top w:val="nil"/>
-                <w:left w:val="nil"/>
-                <w:bottom w:val="nil"/>
-                <w:right w:val="nil"/>
-                <w:between w:val="nil"/>
-              </w:pBdr>
-              <w:spacing w:after="0" w:line="360" w:lineRule="auto"/>
-              <w:rPr>
-                <w:rFonts w:eastAsia="Times New Roman" w:cs="Times New Roman"/>
-                <w:b/>
-                <w:color w:val="000000" w:themeColor="text1"/>
-                <w:szCs w:val="24"/>
-              </w:rPr>
-            </w:pPr>
-            <w:r>
-              <w:rPr>
-                <w:rFonts w:eastAsia="Times New Roman" w:cs="Times New Roman"/>
-                <w:b/>
-                <w:color w:val="000000" w:themeColor="text1"/>
-                <w:szCs w:val="24"/>
-              </w:rPr>
-              <w:t>José Benjam</w:t>
-            </w:r>
-            <w:r>
-              <w:rPr>
-                <w:rFonts w:eastAsia="Times New Roman" w:cs="Times New Roman"/>
-                <w:b/>
-                <w:color w:val="000000" w:themeColor="text1"/>
-                <w:szCs w:val="24"/>
-              </w:rPr>
-              <w:t>ín Zepeda Portillo</w:t>
-            </w:r>
-          </w:p>
-        </w:tc>
-        <w:tc>
-          <w:tcPr>
-            <w:tcW w:w="993" w:type="dxa"/>
-            <w:shd w:val="clear" w:color="auto" w:fill="auto"/>
-            <w:tcMar>
-              <w:top w:w="100" w:type="dxa"/>
-              <w:left w:w="100" w:type="dxa"/>
-              <w:bottom w:w="100" w:type="dxa"/>
-              <w:right w:w="100" w:type="dxa"/>
-            </w:tcMar>
-          </w:tcPr>
-          <w:p>
-            <w:pPr>
-              <w:widowControl w:val="0"/>
-              <w:pBdr>
-                <w:top w:val="nil"/>
-                <w:left w:val="nil"/>
-                <w:bottom w:val="nil"/>
-                <w:right w:val="nil"/>
-                <w:between w:val="nil"/>
-              </w:pBdr>
-              <w:spacing w:after="0" w:line="360" w:lineRule="auto"/>
-              <w:rPr>
-                <w:rFonts w:eastAsia="Times New Roman" w:cs="Times New Roman"/>
-                <w:b/>
-                <w:color w:val="000000" w:themeColor="text1"/>
-                <w:szCs w:val="24"/>
-              </w:rPr>
-            </w:pPr>
-            <w:r>
-              <w:rPr>
-                <w:rFonts w:eastAsia="Times New Roman" w:cs="Times New Roman"/>
-                <w:b/>
-                <w:color w:val="000000" w:themeColor="text1"/>
-                <w:szCs w:val="24"/>
-              </w:rPr>
-              <w:t xml:space="preserve">Cargo </w:t>
-            </w:r>
-          </w:p>
-        </w:tc>
-        <w:tc>
-          <w:tcPr>
-            <w:tcW w:w="1701" w:type="dxa"/>
-            <w:shd w:val="clear" w:color="auto" w:fill="auto"/>
-            <w:tcMar>
-              <w:top w:w="100" w:type="dxa"/>
-              <w:left w:w="100" w:type="dxa"/>
-              <w:bottom w:w="100" w:type="dxa"/>
-              <w:right w:w="100" w:type="dxa"/>
-            </w:tcMar>
-          </w:tcPr>
-          <w:p>
-            <w:pPr>
-              <w:widowControl w:val="0"/>
-              <w:pBdr>
-                <w:top w:val="nil"/>
-                <w:left w:val="nil"/>
-                <w:bottom w:val="nil"/>
-                <w:right w:val="nil"/>
-                <w:between w:val="nil"/>
-              </w:pBdr>
-              <w:spacing w:after="0" w:line="360" w:lineRule="auto"/>
-              <w:rPr>
-                <w:rFonts w:eastAsia="Times New Roman" w:cs="Times New Roman"/>
-                <w:b/>
-                <w:color w:val="000000" w:themeColor="text1"/>
-                <w:szCs w:val="24"/>
-                <w:lang w:val="es-MX"/>
-              </w:rPr>
-            </w:pPr>
-            <w:r>
-              <w:rPr>
-                <w:rFonts w:eastAsia="Times New Roman" w:cs="Times New Roman"/>
-                <w:b/>
-                <w:color w:val="000000" w:themeColor="text1"/>
-                <w:szCs w:val="24"/>
-              </w:rPr>
-              <w:t xml:space="preserve">Gerente de </w:t>
-            </w:r>
-            <w:r>
-              <w:rPr>
-                <w:rFonts w:eastAsia="Times New Roman" w:cs="Times New Roman"/>
-                <w:b/>
-                <w:color w:val="000000" w:themeColor="text1"/>
-                <w:szCs w:val="24"/>
-              </w:rPr>
-              <w:t>Tecnología</w:t>
-            </w:r>
-          </w:p>
-        </w:tc>
-      </w:tr>
-      <w:tr>
-        <w:trPr>
-          <w:trHeight w:val="440"/>
-        </w:trPr>
-        <w:tc>
-          <w:tcPr>
-            <w:tcW w:w="1850" w:type="dxa"/>
-            <w:shd w:val="clear" w:color="auto" w:fill="auto"/>
-            <w:tcMar>
-              <w:top w:w="100" w:type="dxa"/>
-              <w:left w:w="100" w:type="dxa"/>
-              <w:bottom w:w="100" w:type="dxa"/>
-              <w:right w:w="100" w:type="dxa"/>
-            </w:tcMar>
-          </w:tcPr>
-          <w:p>
-            <w:pPr>
-              <w:widowControl w:val="0"/>
-              <w:pBdr>
-                <w:top w:val="nil"/>
-                <w:left w:val="nil"/>
-                <w:bottom w:val="nil"/>
-                <w:right w:val="nil"/>
-                <w:between w:val="nil"/>
-              </w:pBdr>
-              <w:spacing w:after="0" w:line="360" w:lineRule="auto"/>
-              <w:rPr>
-                <w:rFonts w:eastAsia="Times New Roman" w:cs="Times New Roman"/>
-                <w:b/>
-                <w:color w:val="000000" w:themeColor="text1"/>
-                <w:szCs w:val="24"/>
-              </w:rPr>
-            </w:pPr>
-            <w:r>
-              <w:rPr>
-                <w:rFonts w:eastAsia="Times New Roman" w:cs="Times New Roman"/>
-                <w:b/>
-                <w:color w:val="000000" w:themeColor="text1"/>
-                <w:szCs w:val="24"/>
-              </w:rPr>
-              <w:t>Empresa</w:t>
-            </w:r>
-          </w:p>
-        </w:tc>
-        <w:tc>
-          <w:tcPr>
-            <w:tcW w:w="6504" w:type="dxa"/>
-            <w:gridSpan w:val="5"/>
-            <w:shd w:val="clear" w:color="auto" w:fill="auto"/>
-            <w:tcMar>
-              <w:top w:w="100" w:type="dxa"/>
-              <w:left w:w="100" w:type="dxa"/>
-              <w:bottom w:w="100" w:type="dxa"/>
-              <w:right w:w="100" w:type="dxa"/>
-            </w:tcMar>
-          </w:tcPr>
-          <w:p>
-            <w:pPr>
-              <w:widowControl w:val="0"/>
-              <w:pBdr>
-                <w:top w:val="nil"/>
-                <w:left w:val="nil"/>
-                <w:bottom w:val="nil"/>
-                <w:right w:val="nil"/>
-                <w:between w:val="nil"/>
-              </w:pBdr>
-              <w:spacing w:after="0" w:line="360" w:lineRule="auto"/>
-              <w:rPr>
-                <w:rFonts w:eastAsia="Times New Roman" w:cs="Times New Roman"/>
-                <w:b/>
-                <w:color w:val="000000" w:themeColor="text1"/>
-                <w:szCs w:val="24"/>
-              </w:rPr>
-            </w:pPr>
-            <w:r>
-              <w:rPr>
-                <w:rFonts w:eastAsia="Times New Roman" w:cs="Times New Roman"/>
-                <w:b/>
-                <w:color w:val="000000" w:themeColor="text1"/>
-                <w:szCs w:val="24"/>
-              </w:rPr>
-              <w:t>Sistemas Pliret</w:t>
-            </w:r>
-          </w:p>
-        </w:tc>
-      </w:tr>
-      <w:tr>
-        <w:trPr>
-          <w:trHeight w:val="2040"/>
-        </w:trPr>
-        <w:tc>
-          <w:tcPr>
-            <w:tcW w:w="1850" w:type="dxa"/>
-            <w:shd w:val="clear" w:color="auto" w:fill="auto"/>
-            <w:tcMar>
-              <w:top w:w="100" w:type="dxa"/>
-              <w:left w:w="100" w:type="dxa"/>
-              <w:bottom w:w="100" w:type="dxa"/>
-              <w:right w:w="100" w:type="dxa"/>
-            </w:tcMar>
-          </w:tcPr>
-          <w:p>
-            <w:pPr>
-              <w:widowControl w:val="0"/>
-              <w:pBdr>
-                <w:top w:val="nil"/>
-                <w:left w:val="nil"/>
-                <w:bottom w:val="nil"/>
-                <w:right w:val="nil"/>
-                <w:between w:val="nil"/>
-              </w:pBdr>
-              <w:spacing w:after="0" w:line="360" w:lineRule="auto"/>
-              <w:rPr>
-                <w:rFonts w:eastAsia="Times New Roman" w:cs="Times New Roman"/>
-                <w:b/>
-                <w:szCs w:val="24"/>
-              </w:rPr>
-            </w:pPr>
-            <w:r>
-              <w:rPr>
-                <w:rFonts w:eastAsia="Times New Roman" w:cs="Times New Roman"/>
-                <w:b/>
-                <w:szCs w:val="24"/>
-              </w:rPr>
-              <w:t>Comentarios u observaciones del asesor para el decanato</w:t>
-            </w:r>
-            <w:r>
-              <w:rPr>
-                <w:rFonts w:eastAsia="Times New Roman" w:cs="Times New Roman"/>
-                <w:b/>
-                <w:szCs w:val="24"/>
-              </w:rPr>
-              <w:t xml:space="preserve"> (breve informe para el decanato)</w:t>
-            </w:r>
-          </w:p>
-        </w:tc>
-        <w:tc>
-          <w:tcPr>
-            <w:tcW w:w="6504" w:type="dxa"/>
-            <w:gridSpan w:val="5"/>
-            <w:shd w:val="clear" w:color="auto" w:fill="auto"/>
-            <w:tcMar>
-              <w:top w:w="100" w:type="dxa"/>
-              <w:left w:w="100" w:type="dxa"/>
-              <w:bottom w:w="100" w:type="dxa"/>
-              <w:right w:w="100" w:type="dxa"/>
-            </w:tcMar>
-          </w:tcPr>
-          <w:p>
-            <w:pPr>
-              <w:widowControl w:val="0"/>
-              <w:pBdr>
-                <w:top w:val="nil"/>
-                <w:left w:val="nil"/>
-                <w:bottom w:val="nil"/>
-                <w:right w:val="nil"/>
-                <w:between w:val="nil"/>
-              </w:pBdr>
-              <w:spacing w:after="0" w:line="360" w:lineRule="auto"/>
-              <w:rPr>
-                <w:rFonts w:eastAsia="Times New Roman" w:cs="Times New Roman"/>
-                <w:b/>
-                <w:color w:val="FF0000"/>
-                <w:szCs w:val="24"/>
-              </w:rPr>
-            </w:pPr>
-            <w:r>
-              <w:rPr>
-                <w:rFonts w:eastAsia="Times New Roman" w:cs="Times New Roman"/>
-                <w:b/>
-                <w:color w:val="FF0000"/>
-                <w:szCs w:val="24"/>
-              </w:rPr>
-              <w:t>Cualquier información que sea relevante sobre el proceso desarrollado por el estudiante, su desempeño y su grado de avance.</w:t>
-            </w:r>
-          </w:p>
-        </w:tc>
-      </w:tr>
-    </w:tbl>
-    <w:p>
-      <w:pPr>
-        <w:spacing w:line="360" w:lineRule="auto"/>
-        <w:rPr>
-          <w:rFonts w:eastAsia="Times New Roman" w:cs="Times New Roman"/>
-          <w:color w:val="FF0000"/>
-          <w:szCs w:val="24"/>
-        </w:rPr>
-      </w:pPr>
-    </w:p>
-    <w:p>
-      <w:pPr>
-        <w:spacing w:line="360" w:lineRule="auto"/>
-        <w:rPr>
-          <w:rFonts w:eastAsia="Times New Roman" w:cs="Times New Roman"/>
-          <w:color w:val="FF0000"/>
-          <w:szCs w:val="24"/>
-        </w:rPr>
-      </w:pPr>
-    </w:p>
-    <w:p>
-      <w:pPr>
-        <w:spacing w:line="360" w:lineRule="auto"/>
-        <w:rPr>
-          <w:rFonts w:eastAsia="Times New Roman" w:cs="Times New Roman"/>
-          <w:color w:val="FF0000"/>
-          <w:szCs w:val="24"/>
-        </w:rPr>
-      </w:pPr>
-    </w:p>
-    <w:p>
-      <w:pPr>
-        <w:spacing w:line="360" w:lineRule="auto"/>
-        <w:rPr>
-          <w:rFonts w:eastAsia="Times New Roman" w:cs="Times New Roman"/>
-          <w:color w:val="FF0000"/>
-          <w:szCs w:val="24"/>
-        </w:rPr>
-      </w:pPr>
-    </w:p>
-    <w:p>
-      <w:pPr>
-        <w:spacing w:line="360" w:lineRule="auto"/>
-        <w:rPr>
-          <w:rFonts w:eastAsia="Times New Roman" w:cs="Times New Roman"/>
-          <w:color w:val="FF0000"/>
-          <w:szCs w:val="24"/>
-        </w:rPr>
-      </w:pPr>
-    </w:p>
-    <w:p>
-      <w:pPr>
-        <w:spacing w:line="360" w:lineRule="auto"/>
-        <w:rPr>
-          <w:rFonts w:eastAsia="Times New Roman" w:cs="Times New Roman"/>
-          <w:color w:val="FF0000"/>
-          <w:szCs w:val="24"/>
-        </w:rPr>
-      </w:pPr>
-    </w:p>
-    <w:p>
-      <w:pPr>
-        <w:spacing w:line="360" w:lineRule="auto"/>
-        <w:rPr>
-          <w:rFonts w:eastAsia="Times New Roman" w:cs="Times New Roman"/>
-          <w:color w:val="FF0000"/>
-          <w:szCs w:val="24"/>
-        </w:rPr>
-      </w:pPr>
-    </w:p>
-    <w:p>
-      <w:pPr>
-        <w:spacing w:line="360" w:lineRule="auto"/>
-        <w:rPr>
-          <w:rFonts w:eastAsia="Times New Roman" w:cs="Times New Roman"/>
-          <w:color w:val="FF0000"/>
-          <w:szCs w:val="24"/>
-        </w:rPr>
-      </w:pPr>
-    </w:p>
-    <w:p>
-      <w:pPr>
-        <w:spacing w:line="360" w:lineRule="auto"/>
-        <w:rPr>
-          <w:rFonts w:eastAsia="Times New Roman" w:cs="Times New Roman"/>
-          <w:color w:val="FF0000"/>
-          <w:szCs w:val="24"/>
-        </w:rPr>
-      </w:pPr>
-    </w:p>
-    <w:p>
-      <w:pPr>
-        <w:spacing w:line="360" w:lineRule="auto"/>
-        <w:rPr>
-          <w:rFonts w:ascii="Arial" w:eastAsia="Times New Roman" w:hAnsi="Arial" w:cs="Arial"/>
-          <w:color w:val="FF0000"/>
-          <w:szCs w:val="24"/>
-        </w:rPr>
-      </w:pPr>
-    </w:p>
     <w:p>
       <w:pPr>
         <w:spacing w:line="360" w:lineRule="auto"/>
@@ -1200,7 +21,6 @@
           <w:bCs/>
           <w:szCs w:val="24"/>
         </w:rPr>
-        <w:lastRenderedPageBreak/>
         <w:t>CRONOGRAMA Y ACTIVIDADES DEL PERIODO</w:t>
       </w:r>
     </w:p>
@@ -11962,28 +10782,28 @@
 </file>
 
 <file path=customXml/item1.xml><?xml version="1.0" encoding="utf-8"?>
+<b:Sources xmlns:b="http://schemas.openxmlformats.org/officeDocument/2006/bibliography" xmlns="http://schemas.openxmlformats.org/officeDocument/2006/bibliography" SelectedStyle="\APASixthEditionOfficeOnline.xsl" StyleName="APA" Version="6"/>
+</file>
+
+<file path=customXml/item2.xml><?xml version="1.0" encoding="utf-8"?>
 <go:gDocsCustomXmlDataStorage xmlns:go="http://customooxmlschemas.google.com/" xmlns:r="http://schemas.openxmlformats.org/officeDocument/2006/relationships" uri="GoogleDocsCustomDataVersion1">
   <go:docsCustomData xmlns:go="http://customooxmlschemas.google.com/" roundtripDataSignature="AMtx7mgCsnzNLh5CKqBmexgLQVZnXDOGBA==">AMUW2mXfcZ/8q7HN+f8ju4JGuSFJU2cwoZL+4Y94MioPJEGsmnNRp5DMizEZMKYgXgC0E8cjomdYxAJ7ZI06NHTjQrHmneztNopivr0iRQH0wYZ/WcA4otY=</go:docsCustomData>
 </go:gDocsCustomXmlDataStorage>
 </file>
 
-<file path=customXml/item2.xml><?xml version="1.0" encoding="utf-8"?>
-<b:Sources xmlns:b="http://schemas.openxmlformats.org/officeDocument/2006/bibliography" xmlns="http://schemas.openxmlformats.org/officeDocument/2006/bibliography" SelectedStyle="\APASixthEditionOfficeOnline.xsl" StyleName="APA" Version="6"/>
+<file path=customXml/itemProps1.xml><?xml version="1.0" encoding="utf-8"?>
+<ds:datastoreItem xmlns:ds="http://schemas.openxmlformats.org/officeDocument/2006/customXml" ds:itemID="{1940228B-1337-4A8B-AF5C-817BE6054C6B}">
+  <ds:schemaRefs>
+    <ds:schemaRef ds:uri="http://schemas.openxmlformats.org/officeDocument/2006/bibliography"/>
+  </ds:schemaRefs>
+</ds:datastoreItem>
 </file>
 
-<file path=customXml/itemProps1.xml><?xml version="1.0" encoding="utf-8"?>
+<file path=customXml/itemProps2.xml><?xml version="1.0" encoding="utf-8"?>
 <ds:datastoreItem xmlns:ds="http://schemas.openxmlformats.org/officeDocument/2006/customXml" ds:itemID="{11111111-1234-1234-1234-123412341234}">
   <ds:schemaRefs>
     <ds:schemaRef ds:uri="http://customooxmlschemas.google.com/"/>
     <ds:schemaRef ds:uri="http://schemas.openxmlformats.org/officeDocument/2006/relationships"/>
   </ds:schemaRefs>
 </ds:datastoreItem>
-</file>
-
-<file path=customXml/itemProps2.xml><?xml version="1.0" encoding="utf-8"?>
-<ds:datastoreItem xmlns:ds="http://schemas.openxmlformats.org/officeDocument/2006/customXml" ds:itemID="{1940228B-1337-4A8B-AF5C-817BE6054C6B}">
-  <ds:schemaRefs>
-    <ds:schemaRef ds:uri="http://schemas.openxmlformats.org/officeDocument/2006/bibliography"/>
-  </ds:schemaRefs>
-</ds:datastoreItem>
 </file>
</xml_diff>

<commit_message>
Hacer descripccion de la api, lenguaje, endpoints y tecnologias definidas
</commit_message>
<xml_diff>
--- a/Informe Final - API Evaluacion de Empleados - Sistemas Pliret.docx
+++ b/Informe Final - API Evaluacion de Empleados - Sistemas Pliret.docx
@@ -687,7 +687,13 @@
         <w:ind w:left="-3" w:right="52"/>
       </w:pPr>
       <w:r>
-        <w:t>A mi hermano:</w:t>
+        <w:t>A mi hermano</w:t>
+      </w:r>
+      <w:r>
+        <w:t xml:space="preserve"> mayor</w:t>
+      </w:r>
+      <w:r>
+        <w:t>:</w:t>
       </w:r>
       <w:r>
         <w:t xml:space="preserve"> Por el apoyo brindado durante mi vida y especialmente agradecido por esta etapa que estoy por terminar, su apoyo incondicional y paciencia para orientarme.</w:t>
@@ -699,7 +705,13 @@
         <w:ind w:left="-3" w:right="52"/>
       </w:pPr>
       <w:r>
-        <w:t>A mi perro:</w:t>
+        <w:t xml:space="preserve">A mi </w:t>
+      </w:r>
+      <w:r>
+        <w:t>hermano menor</w:t>
+      </w:r>
+      <w:r>
+        <w:t>:</w:t>
       </w:r>
       <w:r>
         <w:t xml:space="preserve"> Toby por las incontables noches que paso en desvelo junto a mí, por brindarme el mejor estado de </w:t>
@@ -4292,7 +4304,31 @@
     </w:p>
     <w:p>
       <w:r>
-        <w:t>Gestión de las diferentes bases de datos en labores de tuning para aumentar el rendimiento de las bases de datos con los sistemas existentes, monitoreo de actividad y consumo de recursos en la base de datos, migraciones desde PostgreSQL Plus, mantenimiento preventivo de objetos de base de datos, optimización de kernel Linux para un funcionamiento adecuado del clúster de PostgreSQL y Jboss AS.</w:t>
+        <w:t xml:space="preserve">Gestión de las diferentes bases de datos en labores de </w:t>
+      </w:r>
+      <w:proofErr w:type="spellStart"/>
+      <w:r>
+        <w:t>tuning</w:t>
+      </w:r>
+      <w:proofErr w:type="spellEnd"/>
+      <w:r>
+        <w:t xml:space="preserve"> para aumentar el rendimiento de las bases de datos con los sistemas existentes, monitoreo de actividad y consumo de recursos en la base de datos, migraciones desde PostgreSQL Plus, mantenimiento preventivo de objetos de base de datos, optimización de </w:t>
+      </w:r>
+      <w:proofErr w:type="spellStart"/>
+      <w:r>
+        <w:t>kernel</w:t>
+      </w:r>
+      <w:proofErr w:type="spellEnd"/>
+      <w:r>
+        <w:t xml:space="preserve"> Linux para un funcionamiento adecuado del clúster de PostgreSQL y </w:t>
+      </w:r>
+      <w:proofErr w:type="spellStart"/>
+      <w:r>
+        <w:t>Jboss</w:t>
+      </w:r>
+      <w:proofErr w:type="spellEnd"/>
+      <w:r>
+        <w:t xml:space="preserve"> AS.</w:t>
       </w:r>
     </w:p>
     <w:p>
@@ -4304,7 +4340,55 @@
         <w:t>Tecnologías y conceptos aplicados:</w:t>
       </w:r>
       <w:r>
-        <w:t xml:space="preserve"> Balsamiq Mockups (desarrollo de prototipos), Toad Data Modeler, PGAdmin III, psql (linea de comandos), bash (Linux), análisis y diseño de sistemas.</w:t>
+        <w:t xml:space="preserve"> Balsamiq Mockups (desarrollo de prototipos), </w:t>
+      </w:r>
+      <w:proofErr w:type="spellStart"/>
+      <w:r>
+        <w:t>Toad</w:t>
+      </w:r>
+      <w:proofErr w:type="spellEnd"/>
+      <w:r>
+        <w:t xml:space="preserve"> Data </w:t>
+      </w:r>
+      <w:proofErr w:type="spellStart"/>
+      <w:r>
+        <w:t>Modeler</w:t>
+      </w:r>
+      <w:proofErr w:type="spellEnd"/>
+      <w:r>
+        <w:t xml:space="preserve">, </w:t>
+      </w:r>
+      <w:proofErr w:type="spellStart"/>
+      <w:r>
+        <w:t>PGAdmin</w:t>
+      </w:r>
+      <w:proofErr w:type="spellEnd"/>
+      <w:r>
+        <w:t xml:space="preserve"> III, </w:t>
+      </w:r>
+      <w:proofErr w:type="spellStart"/>
+      <w:r>
+        <w:t>psql</w:t>
+      </w:r>
+      <w:proofErr w:type="spellEnd"/>
+      <w:r>
+        <w:t xml:space="preserve"> (</w:t>
+      </w:r>
+      <w:proofErr w:type="spellStart"/>
+      <w:r>
+        <w:t>linea</w:t>
+      </w:r>
+      <w:proofErr w:type="spellEnd"/>
+      <w:r>
+        <w:t xml:space="preserve"> de comandos), </w:t>
+      </w:r>
+      <w:proofErr w:type="spellStart"/>
+      <w:r>
+        <w:t>bash</w:t>
+      </w:r>
+      <w:proofErr w:type="spellEnd"/>
+      <w:r>
+        <w:t xml:space="preserve"> (Linux), análisis y diseño de sistemas.</w:t>
       </w:r>
     </w:p>
     <w:p>
@@ -6783,9 +6867,11 @@
             <w:pPr>
               <w:jc w:val="left"/>
             </w:pPr>
+            <w:proofErr w:type="spellStart"/>
             <w:r>
               <w:t>Instagantt</w:t>
             </w:r>
+            <w:proofErr w:type="spellEnd"/>
           </w:p>
         </w:tc>
         <w:tc>
@@ -7479,9 +7565,11 @@
             <w:pPr>
               <w:jc w:val="left"/>
             </w:pPr>
+            <w:proofErr w:type="spellStart"/>
             <w:r>
               <w:t>StarUML</w:t>
             </w:r>
+            <w:proofErr w:type="spellEnd"/>
           </w:p>
         </w:tc>
         <w:tc>
@@ -7593,9 +7681,11 @@
             <w:pPr>
               <w:jc w:val="left"/>
             </w:pPr>
+            <w:proofErr w:type="spellStart"/>
             <w:r>
               <w:t>Postman</w:t>
             </w:r>
+            <w:proofErr w:type="spellEnd"/>
           </w:p>
         </w:tc>
         <w:tc>
@@ -7822,8 +7912,13 @@
               <w:jc w:val="left"/>
             </w:pPr>
             <w:r>
-              <w:t>Github/Gitlab</w:t>
-            </w:r>
+              <w:t>Github/</w:t>
+            </w:r>
+            <w:proofErr w:type="spellStart"/>
+            <w:r>
+              <w:t>Gitlab</w:t>
+            </w:r>
+            <w:proofErr w:type="spellEnd"/>
           </w:p>
         </w:tc>
         <w:tc>
@@ -7935,9 +8030,11 @@
             <w:pPr>
               <w:jc w:val="left"/>
             </w:pPr>
+            <w:proofErr w:type="spellStart"/>
             <w:r>
               <w:t>HeidySQL</w:t>
             </w:r>
+            <w:proofErr w:type="spellEnd"/>
           </w:p>
         </w:tc>
         <w:tc>
@@ -9291,11 +9388,33 @@
                 <w:color w:val="000000"/>
               </w:rPr>
             </w:pPr>
+            <w:proofErr w:type="spellStart"/>
             <w:r>
               <w:rPr>
                 <w:color w:val="000000"/>
               </w:rPr>
-              <w:t>Razer BlackShark V2</w:t>
+              <w:t>Razer</w:t>
+            </w:r>
+            <w:proofErr w:type="spellEnd"/>
+            <w:r>
+              <w:rPr>
+                <w:color w:val="000000"/>
+              </w:rPr>
+              <w:t xml:space="preserve"> </w:t>
+            </w:r>
+            <w:proofErr w:type="spellStart"/>
+            <w:r>
+              <w:rPr>
+                <w:color w:val="000000"/>
+              </w:rPr>
+              <w:t>BlackShark</w:t>
+            </w:r>
+            <w:proofErr w:type="spellEnd"/>
+            <w:r>
+              <w:rPr>
+                <w:color w:val="000000"/>
+              </w:rPr>
+              <w:t xml:space="preserve"> V2</w:t>
             </w:r>
           </w:p>
         </w:tc>
@@ -9567,9 +9686,11 @@
             <w:vAlign w:val="bottom"/>
           </w:tcPr>
           <w:p>
+            <w:proofErr w:type="spellStart"/>
             <w:r>
               <w:t>Postman</w:t>
             </w:r>
+            <w:proofErr w:type="spellEnd"/>
           </w:p>
         </w:tc>
       </w:tr>
@@ -9732,7 +9853,10 @@
         <w:t>Para llevar a cabo</w:t>
       </w:r>
       <w:r>
-        <w:t xml:space="preserve"> el desarrollo de la API fue necesario definir primeramente que iba a tratar el sistema a desarrollar, para ello la primera fase del desarrollo se enfoco en llevar a cabo reuniones con los interesados para así a partir de las historias de usuario obtener los requerimientos funcionales y no funcionales. Seguidamente una vez definido eso se debía llevar a cabo la decisión de las tecnologías a implementar acorde a las necesidades de la empresa. A continuación, se detallan las primeras etapas del desarrollo:</w:t>
+        <w:t xml:space="preserve"> el desarrollo de la API fue necesario definir primeramente que iba a tratar el sistema a desarrollar, para ello la primera fase del desarrollo se enfoco en llevar a cabo reuniones con los interesados para así a partir de las historias de usuario obtener los requerimientos funcionales y no funcionales. Seguidamente una vez definido eso se debía llevar a cabo la decisión de las tecnologías a implementar acorde a las necesidades de la empresa. A continuación, se detallan las primeras etapas del desarrollo</w:t>
+      </w:r>
+      <w:r>
+        <w:t>.</w:t>
       </w:r>
     </w:p>
     <w:p>
@@ -9741,8 +9865,637 @@
       </w:r>
     </w:p>
     <w:p>
-      <w:r>
-        <w:t xml:space="preserve">Lo que desembocaba en la creación de los siguientes </w:t>
+      <w:pPr>
+        <w:pStyle w:val="Ttulo1"/>
+      </w:pPr>
+      <w:r>
+        <w:t>Requerimientos funcionales:</w:t>
+      </w:r>
+    </w:p>
+    <w:p>
+      <w:pPr>
+        <w:pStyle w:val="Prrafodelista"/>
+        <w:numPr>
+          <w:ilvl w:val="0"/>
+          <w:numId w:val="44"/>
+        </w:numPr>
+        <w:spacing w:before="0"/>
+        <w:rPr>
+          <w:rFonts w:eastAsia="Times New Roman" w:cs="Times New Roman"/>
+          <w:bCs/>
+          <w:szCs w:val="24"/>
+        </w:rPr>
+      </w:pPr>
+      <w:r>
+        <w:rPr>
+          <w:rFonts w:eastAsia="Times New Roman" w:cs="Times New Roman"/>
+          <w:bCs/>
+          <w:szCs w:val="24"/>
+        </w:rPr>
+        <w:t>Los usuarios de tipo manager pueden crear, editar y eliminar usuarios.</w:t>
+      </w:r>
+    </w:p>
+    <w:p>
+      <w:pPr>
+        <w:pStyle w:val="Prrafodelista"/>
+        <w:numPr>
+          <w:ilvl w:val="0"/>
+          <w:numId w:val="44"/>
+        </w:numPr>
+        <w:spacing w:before="0"/>
+        <w:rPr>
+          <w:rFonts w:eastAsia="Times New Roman" w:cs="Times New Roman"/>
+          <w:bCs/>
+          <w:szCs w:val="24"/>
+        </w:rPr>
+      </w:pPr>
+      <w:r>
+        <w:rPr>
+          <w:rFonts w:eastAsia="Times New Roman" w:cs="Times New Roman"/>
+          <w:bCs/>
+          <w:szCs w:val="24"/>
+        </w:rPr>
+        <w:t>Los usuarios pueden iniciar sesión y acceder a la API.</w:t>
+      </w:r>
+    </w:p>
+    <w:p>
+      <w:pPr>
+        <w:pStyle w:val="Prrafodelista"/>
+        <w:numPr>
+          <w:ilvl w:val="0"/>
+          <w:numId w:val="44"/>
+        </w:numPr>
+        <w:spacing w:before="0"/>
+        <w:rPr>
+          <w:rFonts w:eastAsia="Times New Roman" w:cs="Times New Roman"/>
+          <w:bCs/>
+          <w:szCs w:val="24"/>
+        </w:rPr>
+      </w:pPr>
+      <w:r>
+        <w:rPr>
+          <w:rFonts w:eastAsia="Times New Roman" w:cs="Times New Roman"/>
+          <w:bCs/>
+          <w:szCs w:val="24"/>
+        </w:rPr>
+        <w:t>Los managers pueden crear programas.</w:t>
+      </w:r>
+    </w:p>
+    <w:p>
+      <w:pPr>
+        <w:pStyle w:val="Prrafodelista"/>
+        <w:numPr>
+          <w:ilvl w:val="0"/>
+          <w:numId w:val="44"/>
+        </w:numPr>
+        <w:spacing w:before="0"/>
+        <w:rPr>
+          <w:rFonts w:eastAsia="Times New Roman" w:cs="Times New Roman"/>
+          <w:bCs/>
+          <w:szCs w:val="24"/>
+        </w:rPr>
+      </w:pPr>
+      <w:r>
+        <w:rPr>
+          <w:rFonts w:eastAsia="Times New Roman" w:cs="Times New Roman"/>
+          <w:bCs/>
+          <w:szCs w:val="24"/>
+        </w:rPr>
+        <w:t>Los managers pueden iniciar ejecuciones de programas.</w:t>
+      </w:r>
+    </w:p>
+    <w:p>
+      <w:pPr>
+        <w:pStyle w:val="Prrafodelista"/>
+        <w:numPr>
+          <w:ilvl w:val="0"/>
+          <w:numId w:val="44"/>
+        </w:numPr>
+        <w:spacing w:before="0"/>
+        <w:rPr>
+          <w:rFonts w:eastAsia="Times New Roman" w:cs="Times New Roman"/>
+          <w:bCs/>
+          <w:szCs w:val="24"/>
+        </w:rPr>
+      </w:pPr>
+      <w:r>
+        <w:rPr>
+          <w:rFonts w:eastAsia="Times New Roman" w:cs="Times New Roman"/>
+          <w:bCs/>
+          <w:szCs w:val="24"/>
+        </w:rPr>
+        <w:t>Los managers pueden asignar developers a programas.</w:t>
+      </w:r>
+    </w:p>
+    <w:p>
+      <w:pPr>
+        <w:pStyle w:val="Prrafodelista"/>
+        <w:numPr>
+          <w:ilvl w:val="0"/>
+          <w:numId w:val="44"/>
+        </w:numPr>
+        <w:spacing w:before="0"/>
+        <w:rPr>
+          <w:rFonts w:eastAsia="Times New Roman" w:cs="Times New Roman"/>
+          <w:bCs/>
+          <w:szCs w:val="24"/>
+        </w:rPr>
+      </w:pPr>
+      <w:r>
+        <w:rPr>
+          <w:rFonts w:eastAsia="Times New Roman" w:cs="Times New Roman"/>
+          <w:bCs/>
+          <w:szCs w:val="24"/>
+        </w:rPr>
+        <w:t>Los managers pueden crear asignar trainers a ejecuciones.</w:t>
+      </w:r>
+    </w:p>
+    <w:p>
+      <w:pPr>
+        <w:pStyle w:val="Prrafodelista"/>
+        <w:numPr>
+          <w:ilvl w:val="0"/>
+          <w:numId w:val="44"/>
+        </w:numPr>
+        <w:spacing w:before="0"/>
+        <w:rPr>
+          <w:rFonts w:eastAsia="Times New Roman" w:cs="Times New Roman"/>
+          <w:bCs/>
+          <w:szCs w:val="24"/>
+        </w:rPr>
+      </w:pPr>
+      <w:r>
+        <w:rPr>
+          <w:rFonts w:eastAsia="Times New Roman" w:cs="Times New Roman"/>
+          <w:bCs/>
+          <w:szCs w:val="24"/>
+        </w:rPr>
+        <w:t>Los managers pueden crear asignar trainees a ejecuciones.</w:t>
+      </w:r>
+    </w:p>
+    <w:p>
+      <w:pPr>
+        <w:pStyle w:val="Prrafodelista"/>
+        <w:numPr>
+          <w:ilvl w:val="0"/>
+          <w:numId w:val="44"/>
+        </w:numPr>
+        <w:spacing w:before="0"/>
+        <w:rPr>
+          <w:rFonts w:eastAsia="Times New Roman" w:cs="Times New Roman"/>
+          <w:bCs/>
+          <w:szCs w:val="24"/>
+        </w:rPr>
+      </w:pPr>
+      <w:r>
+        <w:rPr>
+          <w:rFonts w:eastAsia="Times New Roman" w:cs="Times New Roman"/>
+          <w:bCs/>
+          <w:szCs w:val="24"/>
+        </w:rPr>
+        <w:t>Los developers pueden crear, editar y eliminar temas de módulos de programas.</w:t>
+      </w:r>
+    </w:p>
+    <w:p>
+      <w:pPr>
+        <w:pStyle w:val="Prrafodelista"/>
+        <w:numPr>
+          <w:ilvl w:val="0"/>
+          <w:numId w:val="44"/>
+        </w:numPr>
+        <w:spacing w:before="0"/>
+        <w:rPr>
+          <w:rFonts w:eastAsia="Times New Roman" w:cs="Times New Roman"/>
+          <w:bCs/>
+          <w:szCs w:val="24"/>
+        </w:rPr>
+      </w:pPr>
+      <w:r>
+        <w:rPr>
+          <w:rFonts w:eastAsia="Times New Roman" w:cs="Times New Roman"/>
+          <w:bCs/>
+          <w:szCs w:val="24"/>
+        </w:rPr>
+        <w:t>Los developers pueden crear, editar y eliminar temas de módulos.</w:t>
+      </w:r>
+    </w:p>
+    <w:p>
+      <w:pPr>
+        <w:pStyle w:val="Prrafodelista"/>
+        <w:numPr>
+          <w:ilvl w:val="0"/>
+          <w:numId w:val="44"/>
+        </w:numPr>
+        <w:spacing w:before="0"/>
+        <w:rPr>
+          <w:rFonts w:eastAsia="Times New Roman" w:cs="Times New Roman"/>
+          <w:bCs/>
+          <w:szCs w:val="24"/>
+        </w:rPr>
+      </w:pPr>
+      <w:r>
+        <w:rPr>
+          <w:rFonts w:eastAsia="Times New Roman" w:cs="Times New Roman"/>
+          <w:bCs/>
+          <w:szCs w:val="24"/>
+        </w:rPr>
+        <w:t>Los developers pueden crear, editar y eliminar preguntas de los temas.</w:t>
+      </w:r>
+    </w:p>
+    <w:p>
+      <w:pPr>
+        <w:pStyle w:val="Prrafodelista"/>
+        <w:numPr>
+          <w:ilvl w:val="0"/>
+          <w:numId w:val="44"/>
+        </w:numPr>
+        <w:spacing w:before="0"/>
+        <w:rPr>
+          <w:rFonts w:eastAsia="Times New Roman" w:cs="Times New Roman"/>
+          <w:bCs/>
+          <w:szCs w:val="24"/>
+        </w:rPr>
+      </w:pPr>
+      <w:r>
+        <w:rPr>
+          <w:rFonts w:eastAsia="Times New Roman" w:cs="Times New Roman"/>
+          <w:bCs/>
+          <w:szCs w:val="24"/>
+        </w:rPr>
+        <w:lastRenderedPageBreak/>
+        <w:t>Los developers pueden crear, editar y eliminar los criterios a evaluar de los módulos.</w:t>
+      </w:r>
+    </w:p>
+    <w:p>
+      <w:pPr>
+        <w:pStyle w:val="Prrafodelista"/>
+        <w:numPr>
+          <w:ilvl w:val="0"/>
+          <w:numId w:val="44"/>
+        </w:numPr>
+        <w:spacing w:before="0"/>
+        <w:rPr>
+          <w:rFonts w:eastAsia="Times New Roman" w:cs="Times New Roman"/>
+          <w:bCs/>
+          <w:szCs w:val="24"/>
+        </w:rPr>
+      </w:pPr>
+      <w:r>
+        <w:rPr>
+          <w:rFonts w:eastAsia="Times New Roman" w:cs="Times New Roman"/>
+          <w:bCs/>
+          <w:szCs w:val="24"/>
+        </w:rPr>
+        <w:t>Los trainers pueden tomaran las notas de los trainees.</w:t>
+      </w:r>
+    </w:p>
+    <w:p>
+      <w:pPr>
+        <w:pStyle w:val="Prrafodelista"/>
+        <w:numPr>
+          <w:ilvl w:val="0"/>
+          <w:numId w:val="44"/>
+        </w:numPr>
+        <w:spacing w:before="0"/>
+        <w:rPr>
+          <w:rFonts w:eastAsia="Times New Roman" w:cs="Times New Roman"/>
+          <w:bCs/>
+          <w:szCs w:val="24"/>
+        </w:rPr>
+      </w:pPr>
+      <w:r>
+        <w:rPr>
+          <w:rFonts w:eastAsia="Times New Roman" w:cs="Times New Roman"/>
+          <w:bCs/>
+          <w:szCs w:val="24"/>
+        </w:rPr>
+        <w:t>Los trainers pueden tomaran las respuestas de los trainees en los cuestionarios.</w:t>
+      </w:r>
+    </w:p>
+    <w:p>
+      <w:pPr>
+        <w:pStyle w:val="Prrafodelista"/>
+        <w:numPr>
+          <w:ilvl w:val="0"/>
+          <w:numId w:val="44"/>
+        </w:numPr>
+        <w:spacing w:before="0"/>
+        <w:rPr>
+          <w:rFonts w:eastAsia="Times New Roman" w:cs="Times New Roman"/>
+          <w:bCs/>
+          <w:szCs w:val="24"/>
+        </w:rPr>
+      </w:pPr>
+      <w:r>
+        <w:rPr>
+          <w:rFonts w:eastAsia="Times New Roman" w:cs="Times New Roman"/>
+          <w:bCs/>
+          <w:szCs w:val="24"/>
+        </w:rPr>
+        <w:t>Los trainers pueden evaluar las soluciones de los trainees en sus actividades.</w:t>
+      </w:r>
+    </w:p>
+    <w:p>
+      <w:pPr>
+        <w:pStyle w:val="Prrafodelista"/>
+        <w:numPr>
+          <w:ilvl w:val="0"/>
+          <w:numId w:val="44"/>
+        </w:numPr>
+        <w:spacing w:before="0"/>
+        <w:rPr>
+          <w:rFonts w:eastAsia="Times New Roman" w:cs="Times New Roman"/>
+          <w:bCs/>
+          <w:szCs w:val="24"/>
+        </w:rPr>
+      </w:pPr>
+      <w:r>
+        <w:rPr>
+          <w:rFonts w:eastAsia="Times New Roman" w:cs="Times New Roman"/>
+          <w:bCs/>
+          <w:szCs w:val="24"/>
+        </w:rPr>
+        <w:t>Los trainers pueden exportar a Excel el reporte de sus trainees.</w:t>
+      </w:r>
+    </w:p>
+    <w:p>
+      <w:pPr>
+        <w:pStyle w:val="Prrafodelista"/>
+        <w:numPr>
+          <w:ilvl w:val="0"/>
+          <w:numId w:val="44"/>
+        </w:numPr>
+        <w:spacing w:before="0"/>
+        <w:rPr>
+          <w:rFonts w:eastAsia="Times New Roman" w:cs="Times New Roman"/>
+          <w:bCs/>
+          <w:szCs w:val="24"/>
+        </w:rPr>
+      </w:pPr>
+      <w:r>
+        <w:rPr>
+          <w:rFonts w:eastAsia="Times New Roman" w:cs="Times New Roman"/>
+          <w:bCs/>
+          <w:szCs w:val="24"/>
+        </w:rPr>
+        <w:t>Los trainers pueden ver las ejecuciones en los que participan.</w:t>
+      </w:r>
+    </w:p>
+    <w:p>
+      <w:pPr>
+        <w:pStyle w:val="Prrafodelista"/>
+        <w:numPr>
+          <w:ilvl w:val="0"/>
+          <w:numId w:val="44"/>
+        </w:numPr>
+        <w:spacing w:before="0"/>
+        <w:rPr>
+          <w:rFonts w:eastAsia="Times New Roman" w:cs="Times New Roman"/>
+          <w:bCs/>
+          <w:szCs w:val="24"/>
+        </w:rPr>
+      </w:pPr>
+      <w:r>
+        <w:rPr>
+          <w:rFonts w:eastAsia="Times New Roman" w:cs="Times New Roman"/>
+          <w:bCs/>
+          <w:szCs w:val="24"/>
+        </w:rPr>
+        <w:t>El sistema calcula el promedio de las calificaciones de los trainees a disposición de los trainers.</w:t>
+      </w:r>
+    </w:p>
+    <w:p>
+      <w:pPr>
+        <w:pStyle w:val="Prrafodelista"/>
+        <w:numPr>
+          <w:ilvl w:val="0"/>
+          <w:numId w:val="44"/>
+        </w:numPr>
+        <w:spacing w:before="0"/>
+        <w:rPr>
+          <w:rFonts w:eastAsia="Times New Roman" w:cs="Times New Roman"/>
+          <w:bCs/>
+          <w:szCs w:val="24"/>
+        </w:rPr>
+      </w:pPr>
+      <w:r>
+        <w:rPr>
+          <w:rFonts w:eastAsia="Times New Roman" w:cs="Times New Roman"/>
+          <w:bCs/>
+          <w:szCs w:val="24"/>
+        </w:rPr>
+        <w:t>Los trainees pueden enviar soluciones a las tareas.</w:t>
+      </w:r>
+    </w:p>
+    <w:p>
+      <w:pPr>
+        <w:pStyle w:val="Prrafodelista"/>
+        <w:numPr>
+          <w:ilvl w:val="0"/>
+          <w:numId w:val="44"/>
+        </w:numPr>
+        <w:spacing w:before="0"/>
+        <w:rPr>
+          <w:rFonts w:eastAsia="Times New Roman" w:cs="Times New Roman"/>
+          <w:bCs/>
+          <w:szCs w:val="24"/>
+        </w:rPr>
+      </w:pPr>
+      <w:r>
+        <w:rPr>
+          <w:rFonts w:eastAsia="Times New Roman" w:cs="Times New Roman"/>
+          <w:bCs/>
+          <w:szCs w:val="24"/>
+        </w:rPr>
+        <w:t>Los trainees pueden ver las ejecuciones en los que participan.</w:t>
+      </w:r>
+    </w:p>
+    <w:p>
+      <w:pPr>
+        <w:pStyle w:val="Ttulo1"/>
+      </w:pPr>
+      <w:r>
+        <w:t>Requisitos no funcionales</w:t>
+      </w:r>
+    </w:p>
+    <w:p>
+      <w:pPr>
+        <w:pStyle w:val="Prrafodelista"/>
+        <w:numPr>
+          <w:ilvl w:val="0"/>
+          <w:numId w:val="43"/>
+        </w:numPr>
+        <w:spacing w:before="0"/>
+        <w:rPr>
+          <w:rFonts w:eastAsia="Times New Roman" w:cs="Times New Roman"/>
+          <w:bCs/>
+          <w:szCs w:val="24"/>
+        </w:rPr>
+      </w:pPr>
+      <w:r>
+        <w:rPr>
+          <w:rFonts w:eastAsia="Times New Roman" w:cs="Times New Roman"/>
+          <w:bCs/>
+          <w:szCs w:val="24"/>
+        </w:rPr>
+        <w:t>El sistema seguirá los estándares de api resource.</w:t>
+      </w:r>
+    </w:p>
+    <w:p>
+      <w:pPr>
+        <w:pStyle w:val="Prrafodelista"/>
+        <w:numPr>
+          <w:ilvl w:val="0"/>
+          <w:numId w:val="43"/>
+        </w:numPr>
+        <w:spacing w:before="0"/>
+        <w:rPr>
+          <w:rFonts w:eastAsia="Times New Roman" w:cs="Times New Roman"/>
+          <w:bCs/>
+          <w:szCs w:val="24"/>
+        </w:rPr>
+      </w:pPr>
+      <w:r>
+        <w:rPr>
+          <w:rFonts w:eastAsia="Times New Roman" w:cs="Times New Roman"/>
+          <w:bCs/>
+          <w:szCs w:val="24"/>
+        </w:rPr>
+        <w:t>El sistema tendrá métodos de autorización con login con correo y contraseña, y Google</w:t>
+      </w:r>
+      <w:r>
+        <w:rPr>
+          <w:rFonts w:eastAsia="Times New Roman" w:cs="Times New Roman"/>
+          <w:bCs/>
+          <w:szCs w:val="24"/>
+        </w:rPr>
+        <w:t>.</w:t>
+      </w:r>
+    </w:p>
+    <w:p>
+      <w:pPr>
+        <w:pStyle w:val="Prrafodelista"/>
+        <w:numPr>
+          <w:ilvl w:val="0"/>
+          <w:numId w:val="43"/>
+        </w:numPr>
+        <w:spacing w:before="0"/>
+        <w:rPr>
+          <w:rFonts w:eastAsia="Times New Roman" w:cs="Times New Roman"/>
+          <w:bCs/>
+          <w:szCs w:val="24"/>
+        </w:rPr>
+      </w:pPr>
+      <w:r>
+        <w:rPr>
+          <w:rFonts w:eastAsia="Times New Roman" w:cs="Times New Roman"/>
+          <w:bCs/>
+          <w:szCs w:val="24"/>
+        </w:rPr>
+        <w:t>El sistema tendrá autentificación para la información de cada tipo de usuario</w:t>
+      </w:r>
+      <w:r>
+        <w:rPr>
+          <w:rFonts w:eastAsia="Times New Roman" w:cs="Times New Roman"/>
+          <w:bCs/>
+          <w:szCs w:val="24"/>
+        </w:rPr>
+        <w:t>.</w:t>
+      </w:r>
+    </w:p>
+    <w:p>
+      <w:pPr>
+        <w:pStyle w:val="Prrafodelista"/>
+        <w:numPr>
+          <w:ilvl w:val="0"/>
+          <w:numId w:val="43"/>
+        </w:numPr>
+        <w:spacing w:before="0"/>
+        <w:rPr>
+          <w:rFonts w:eastAsia="Times New Roman" w:cs="Times New Roman"/>
+          <w:bCs/>
+          <w:szCs w:val="24"/>
+        </w:rPr>
+      </w:pPr>
+      <w:r>
+        <w:rPr>
+          <w:rFonts w:eastAsia="Times New Roman" w:cs="Times New Roman"/>
+          <w:bCs/>
+          <w:szCs w:val="24"/>
+        </w:rPr>
+        <w:t>El sistema cifrara las contraseñas en la base de datos</w:t>
+      </w:r>
+      <w:r>
+        <w:rPr>
+          <w:rFonts w:eastAsia="Times New Roman" w:cs="Times New Roman"/>
+          <w:bCs/>
+          <w:szCs w:val="24"/>
+        </w:rPr>
+        <w:t>.</w:t>
+      </w:r>
+    </w:p>
+    <w:p>
+      <w:pPr>
+        <w:pStyle w:val="Prrafodelista"/>
+        <w:numPr>
+          <w:ilvl w:val="0"/>
+          <w:numId w:val="43"/>
+        </w:numPr>
+        <w:spacing w:before="0"/>
+        <w:rPr>
+          <w:rFonts w:eastAsia="Times New Roman" w:cs="Times New Roman"/>
+          <w:bCs/>
+          <w:szCs w:val="24"/>
+        </w:rPr>
+      </w:pPr>
+      <w:r>
+        <w:rPr>
+          <w:rFonts w:eastAsia="Times New Roman" w:cs="Times New Roman"/>
+          <w:bCs/>
+          <w:szCs w:val="24"/>
+        </w:rPr>
+        <w:t>Tiempo de respuesta rápido.</w:t>
+      </w:r>
+    </w:p>
+    <w:p>
+      <w:pPr>
+        <w:pStyle w:val="Prrafodelista"/>
+        <w:numPr>
+          <w:ilvl w:val="0"/>
+          <w:numId w:val="43"/>
+        </w:numPr>
+      </w:pPr>
+      <w:r>
+        <w:rPr>
+          <w:rFonts w:eastAsia="Times New Roman" w:cs="Times New Roman"/>
+          <w:bCs/>
+          <w:szCs w:val="24"/>
+        </w:rPr>
+        <w:t>Podrán existir más de 1 trainee por ejecución.</w:t>
+      </w:r>
+    </w:p>
+    <w:p>
+      <w:pPr>
+        <w:pStyle w:val="Ttulo1"/>
+      </w:pPr>
+      <w:r>
+        <w:t>DESCRIPCCIÓN DE LA API</w:t>
+      </w:r>
+    </w:p>
+    <w:p>
+      <w:r>
+        <w:t>DASDA</w:t>
+      </w:r>
+    </w:p>
+    <w:p>
+      <w:r>
+        <w:t xml:space="preserve">Lo que desembocaba en la </w:t>
+      </w:r>
+      <w:r>
+        <w:t>planeación</w:t>
+      </w:r>
+      <w:r>
+        <w:t xml:space="preserve"> de los siguientes </w:t>
       </w:r>
       <w:r>
         <w:rPr>
@@ -9752,16 +10505,336 @@
         <w:t>endpoints</w:t>
       </w:r>
       <w:r>
-        <w:t>, después de todo el desarrollo de este proyecto abarca únicamente la programación de la API por lo que no llevara ningún tipo de backend así que las funcionalidades finales se representaran a través de los endpoints del programa. Son los siguientes:</w:t>
-      </w:r>
-    </w:p>
-    <w:p>
-      <w:r>
-        <w:t>Las tecnologías a implementar.</w:t>
-      </w:r>
+        <w:t xml:space="preserve">, después de todo el desarrollo de este proyecto abarca únicamente la programación de la API por lo que no llevara ningún tipo de </w:t>
+      </w:r>
+      <w:r>
+        <w:rPr>
+          <w:i/>
+          <w:iCs/>
+        </w:rPr>
+        <w:t>frontend</w:t>
+      </w:r>
+      <w:r>
+        <w:t xml:space="preserve">, sino únicamente el </w:t>
+      </w:r>
+      <w:r>
+        <w:rPr>
+          <w:i/>
+          <w:iCs/>
+        </w:rPr>
+        <w:t>backend</w:t>
+      </w:r>
+      <w:r>
+        <w:t xml:space="preserve"> así que las funcionalidades finales se representaran a través de los </w:t>
+      </w:r>
+      <w:r>
+        <w:rPr>
+          <w:i/>
+          <w:iCs/>
+        </w:rPr>
+        <w:t>endpoints</w:t>
+      </w:r>
+      <w:r>
+        <w:t xml:space="preserve"> del programa. </w:t>
+      </w:r>
+      <w:r>
+        <w:t xml:space="preserve">Las funcionalidades que tendrán los </w:t>
+      </w:r>
+      <w:r>
+        <w:rPr>
+          <w:i/>
+          <w:iCs/>
+        </w:rPr>
+        <w:t>endpoints</w:t>
+      </w:r>
+      <w:r>
+        <w:t xml:space="preserve"> son</w:t>
+      </w:r>
+      <w:r>
+        <w:t xml:space="preserve"> los siguientes</w:t>
+      </w:r>
+      <w:r>
+        <w:t xml:space="preserve"> </w:t>
+      </w:r>
+      <w:r>
+        <w:t>agrupados</w:t>
+      </w:r>
+      <w:r>
+        <w:t xml:space="preserve"> por los cuatro tipos de usuario que harán peticiones a la API</w:t>
+      </w:r>
+      <w:r>
+        <w:t>:</w:t>
+      </w:r>
+    </w:p>
+    <w:p>
+      <w:pPr>
+        <w:pStyle w:val="Ttulo1"/>
+      </w:pPr>
+      <w:r>
+        <w:lastRenderedPageBreak/>
+        <w:t>Manager:</w:t>
+      </w:r>
+    </w:p>
+    <w:p>
+      <w:pPr>
+        <w:pStyle w:val="Prrafodelista"/>
+        <w:numPr>
+          <w:ilvl w:val="0"/>
+          <w:numId w:val="45"/>
+        </w:numPr>
+      </w:pPr>
+      <w:r>
+        <w:t>Crear una nueva ejecución.</w:t>
+      </w:r>
+    </w:p>
+    <w:p>
+      <w:pPr>
+        <w:pStyle w:val="Prrafodelista"/>
+        <w:numPr>
+          <w:ilvl w:val="0"/>
+          <w:numId w:val="45"/>
+        </w:numPr>
+      </w:pPr>
+      <w:r>
+        <w:t>Listar todas las ejecuciones.</w:t>
+      </w:r>
+    </w:p>
+    <w:p>
+      <w:pPr>
+        <w:pStyle w:val="Prrafodelista"/>
+        <w:numPr>
+          <w:ilvl w:val="0"/>
+          <w:numId w:val="45"/>
+        </w:numPr>
+      </w:pPr>
+      <w:r>
+        <w:t>Listar todos los programas</w:t>
+      </w:r>
+      <w:r>
+        <w:t>.</w:t>
+      </w:r>
+    </w:p>
+    <w:p>
+      <w:pPr>
+        <w:pStyle w:val="Prrafodelista"/>
+        <w:numPr>
+          <w:ilvl w:val="0"/>
+          <w:numId w:val="45"/>
+        </w:numPr>
+      </w:pPr>
+      <w:r>
+        <w:t>Crear un nuevo programa</w:t>
+      </w:r>
+      <w:r>
+        <w:t>.</w:t>
+      </w:r>
+    </w:p>
+    <w:p>
+      <w:pPr>
+        <w:pStyle w:val="Prrafodelista"/>
+        <w:numPr>
+          <w:ilvl w:val="0"/>
+          <w:numId w:val="45"/>
+        </w:numPr>
+      </w:pPr>
+      <w:r>
+        <w:t>Crear un empleado</w:t>
+      </w:r>
+      <w:r>
+        <w:t>.</w:t>
+      </w:r>
+    </w:p>
+    <w:p>
+      <w:pPr>
+        <w:pStyle w:val="Prrafodelista"/>
+        <w:numPr>
+          <w:ilvl w:val="0"/>
+          <w:numId w:val="45"/>
+        </w:numPr>
+      </w:pPr>
+      <w:r>
+        <w:t xml:space="preserve">Crear un </w:t>
+      </w:r>
+      <w:r>
+        <w:rPr>
+          <w:i/>
+          <w:iCs/>
+        </w:rPr>
+        <w:t>trainee</w:t>
+      </w:r>
+      <w:r>
+        <w:t>.</w:t>
+      </w:r>
+    </w:p>
+    <w:p>
+      <w:pPr>
+        <w:pStyle w:val="Prrafodelista"/>
+        <w:numPr>
+          <w:ilvl w:val="0"/>
+          <w:numId w:val="45"/>
+        </w:numPr>
+      </w:pPr>
+      <w:r>
+        <w:t>Listar usuarios</w:t>
+      </w:r>
+      <w:r>
+        <w:t>.</w:t>
+      </w:r>
+    </w:p>
+    <w:p>
+      <w:pPr>
+        <w:pStyle w:val="Prrafodelista"/>
+        <w:numPr>
+          <w:ilvl w:val="0"/>
+          <w:numId w:val="45"/>
+        </w:numPr>
+      </w:pPr>
+      <w:r>
+        <w:t>Ver detalle de usuarios</w:t>
+      </w:r>
+      <w:r>
+        <w:t>.</w:t>
+      </w:r>
+    </w:p>
+    <w:p>
+      <w:pPr>
+        <w:pStyle w:val="Prrafodelista"/>
+        <w:numPr>
+          <w:ilvl w:val="0"/>
+          <w:numId w:val="45"/>
+        </w:numPr>
+      </w:pPr>
+      <w:r>
+        <w:t xml:space="preserve">Enrolar trainees </w:t>
+      </w:r>
+      <w:r>
+        <w:t>a ejecuciones.</w:t>
+      </w:r>
+    </w:p>
+    <w:p>
+      <w:pPr>
+        <w:pStyle w:val="Prrafodelista"/>
+        <w:numPr>
+          <w:ilvl w:val="0"/>
+          <w:numId w:val="45"/>
+        </w:numPr>
+      </w:pPr>
+      <w:r>
+        <w:t>Asignar modulo a una ejecución.</w:t>
+      </w:r>
+    </w:p>
+    <w:p>
+      <w:pPr>
+        <w:pStyle w:val="Prrafodelista"/>
+        <w:numPr>
+          <w:ilvl w:val="0"/>
+          <w:numId w:val="45"/>
+        </w:numPr>
+      </w:pPr>
+      <w:r>
+        <w:t>Editar usuarios.</w:t>
+      </w:r>
+    </w:p>
+    <w:p>
+      <w:pPr>
+        <w:pStyle w:val="Prrafodelista"/>
+        <w:numPr>
+          <w:ilvl w:val="0"/>
+          <w:numId w:val="45"/>
+        </w:numPr>
+      </w:pPr>
+      <w:r>
+        <w:t>Eliminar usuarios.</w:t>
+      </w:r>
+    </w:p>
+    <w:p>
+      <w:pPr>
+        <w:pStyle w:val="Prrafodelista"/>
+        <w:numPr>
+          <w:ilvl w:val="0"/>
+          <w:numId w:val="45"/>
+        </w:numPr>
+      </w:pPr>
+      <w:r>
+        <w:t xml:space="preserve">Asignar </w:t>
+      </w:r>
+      <w:r>
+        <w:rPr>
+          <w:i/>
+          <w:iCs/>
+        </w:rPr>
+        <w:t>developer</w:t>
+      </w:r>
+      <w:r>
+        <w:t xml:space="preserve"> para que cree contenido para el programa.</w:t>
+      </w:r>
+    </w:p>
+    <w:p>
+      <w:pPr>
+        <w:pStyle w:val="Prrafodelista"/>
+        <w:numPr>
+          <w:ilvl w:val="0"/>
+          <w:numId w:val="45"/>
+        </w:numPr>
+      </w:pPr>
+      <w:r>
+        <w:t xml:space="preserve">Asignar </w:t>
+      </w:r>
+      <w:r>
+        <w:rPr>
+          <w:i/>
+          <w:iCs/>
+        </w:rPr>
+        <w:t>trainer</w:t>
+      </w:r>
+      <w:r>
+        <w:t xml:space="preserve"> a una ejecución.</w:t>
+      </w:r>
+    </w:p>
+    <w:p>
+      <w:r>
+        <w:t>Las tecnologías a implementar</w:t>
+      </w:r>
+      <w:r>
+        <w:t xml:space="preserve"> seleccionadas fueron</w:t>
+      </w:r>
+      <w:r>
+        <w:t>:</w:t>
+      </w:r>
+    </w:p>
+    <w:p>
+      <w:pPr>
+        <w:pStyle w:val="Ttulo1"/>
+      </w:pPr>
+      <w:r>
+        <w:t>Lenguaje</w:t>
+      </w:r>
+    </w:p>
+    <w:p>
+      <w:proofErr w:type="spellStart"/>
+      <w:r>
+        <w:t>Dsad</w:t>
+      </w:r>
+      <w:proofErr w:type="spellEnd"/>
+    </w:p>
+    <w:p>
+      <w:pPr>
+        <w:pStyle w:val="Ttulo"/>
+      </w:pPr>
+      <w:r>
+        <w:t>DISEÑO DEL SISTEMA</w:t>
+      </w:r>
+    </w:p>
+    <w:p>
+      <w:proofErr w:type="spellStart"/>
+      <w:r>
+        <w:t>Fdsdf</w:t>
+      </w:r>
+      <w:proofErr w:type="spellEnd"/>
     </w:p>
     <w:p/>
     <w:p/>
+    <w:p/>
     <w:p>
       <w:pPr>
         <w:ind w:hanging="2"/>
@@ -9803,8 +10876,13 @@
         <w:ind w:hanging="2"/>
       </w:pPr>
       <w:r>
-        <w:t>Api rest</w:t>
-      </w:r>
+        <w:t xml:space="preserve">Api </w:t>
+      </w:r>
+      <w:proofErr w:type="spellStart"/>
+      <w:r>
+        <w:t>rest</w:t>
+      </w:r>
+      <w:proofErr w:type="spellEnd"/>
     </w:p>
     <w:p>
       <w:pPr>
@@ -9835,7 +10913,7 @@
         <w:ind w:hanging="2"/>
       </w:pPr>
       <w:r>
-        <w:t>REST ful</w:t>
+        <w:t>RESTful</w:t>
       </w:r>
     </w:p>
     <w:p>
@@ -9858,9 +10936,11 @@
       <w:pPr>
         <w:ind w:hanging="2"/>
       </w:pPr>
+      <w:proofErr w:type="spellStart"/>
       <w:r>
         <w:t>Mysql</w:t>
       </w:r>
+      <w:proofErr w:type="spellEnd"/>
     </w:p>
     <w:p>
       <w:pPr>
@@ -9875,24 +10955,41 @@
         <w:ind w:hanging="2"/>
       </w:pPr>
       <w:r>
-        <w:t>Visual studio</w:t>
-      </w:r>
+        <w:t xml:space="preserve">Visual </w:t>
+      </w:r>
+      <w:proofErr w:type="spellStart"/>
+      <w:r>
+        <w:t>studio</w:t>
+      </w:r>
+      <w:proofErr w:type="spellEnd"/>
     </w:p>
     <w:p>
       <w:pPr>
         <w:ind w:hanging="2"/>
       </w:pPr>
-      <w:r>
-        <w:t>Star uml</w:t>
-      </w:r>
+      <w:proofErr w:type="spellStart"/>
+      <w:r>
+        <w:t>Star</w:t>
+      </w:r>
+      <w:proofErr w:type="spellEnd"/>
+      <w:r>
+        <w:t xml:space="preserve"> </w:t>
+      </w:r>
+      <w:proofErr w:type="spellStart"/>
+      <w:r>
+        <w:t>uml</w:t>
+      </w:r>
+      <w:proofErr w:type="spellEnd"/>
     </w:p>
     <w:p>
       <w:pPr>
         <w:ind w:hanging="2"/>
       </w:pPr>
+      <w:proofErr w:type="spellStart"/>
       <w:r>
         <w:t>Postman</w:t>
       </w:r>
+      <w:proofErr w:type="spellEnd"/>
     </w:p>
     <w:p>
       <w:pPr>
@@ -9914,31 +11011,38 @@
       <w:pPr>
         <w:ind w:hanging="2"/>
       </w:pPr>
+      <w:proofErr w:type="spellStart"/>
       <w:r>
         <w:t>Gitlab</w:t>
       </w:r>
+      <w:proofErr w:type="spellEnd"/>
     </w:p>
     <w:p>
       <w:pPr>
         <w:ind w:hanging="2"/>
       </w:pPr>
+      <w:proofErr w:type="spellStart"/>
       <w:r>
         <w:t>Heidysql</w:t>
       </w:r>
+      <w:proofErr w:type="spellEnd"/>
     </w:p>
     <w:p>
       <w:pPr>
         <w:ind w:hanging="2"/>
       </w:pPr>
+      <w:proofErr w:type="spellStart"/>
       <w:r>
         <w:t>Sql</w:t>
       </w:r>
+      <w:proofErr w:type="spellEnd"/>
     </w:p>
     <w:p>
       <w:pPr>
         <w:ind w:hanging="2"/>
       </w:pPr>
       <w:r>
+        <w:lastRenderedPageBreak/>
         <w:t>OAuth</w:t>
       </w:r>
     </w:p>
@@ -9947,7 +11051,6 @@
         <w:ind w:hanging="2"/>
       </w:pPr>
       <w:r>
-        <w:lastRenderedPageBreak/>
         <w:t>Navegador web</w:t>
       </w:r>
     </w:p>
@@ -9955,9 +11058,11 @@
       <w:pPr>
         <w:ind w:hanging="2"/>
       </w:pPr>
+      <w:proofErr w:type="spellStart"/>
       <w:r>
         <w:t>Mvc</w:t>
       </w:r>
+      <w:proofErr w:type="spellEnd"/>
     </w:p>
     <w:p>
       <w:pPr>
@@ -9987,15 +11092,33 @@
       <w:pPr>
         <w:ind w:hanging="2"/>
       </w:pPr>
+      <w:proofErr w:type="spellStart"/>
       <w:r>
         <w:t>ofimatica</w:t>
       </w:r>
+      <w:proofErr w:type="spellEnd"/>
     </w:p>
     <w:p>
       <w:pPr>
         <w:ind w:hanging="2"/>
       </w:pPr>
       <w:r>
+        <w:t>backend</w:t>
+      </w:r>
+    </w:p>
+    <w:p>
+      <w:pPr>
+        <w:ind w:hanging="2"/>
+      </w:pPr>
+      <w:r>
+        <w:t>frontend</w:t>
+      </w:r>
+    </w:p>
+    <w:p>
+      <w:pPr>
+        <w:ind w:hanging="2"/>
+      </w:pPr>
+      <w:r>
         <w:t>repositorio de archivos</w:t>
       </w:r>
     </w:p>
@@ -10011,9 +11134,11 @@
       <w:pPr>
         <w:ind w:hanging="2"/>
       </w:pPr>
+      <w:proofErr w:type="spellStart"/>
       <w:r>
         <w:t>outsorcing</w:t>
       </w:r>
+      <w:proofErr w:type="spellEnd"/>
     </w:p>
     <w:p>
       <w:pPr>
@@ -10964,6 +12089,119 @@
     </w:lvl>
   </w:abstractNum>
   <w:abstractNum w:abstractNumId="7" w15:restartNumberingAfterBreak="0">
+    <w:nsid w:val="174B3F9D"/>
+    <w:multiLevelType w:val="hybridMultilevel"/>
+    <w:tmpl w:val="643013BC"/>
+    <w:lvl w:ilvl="0" w:tplc="04090005">
+      <w:start w:val="1"/>
+      <w:numFmt w:val="bullet"/>
+      <w:lvlText w:val=""/>
+      <w:lvlJc w:val="left"/>
+      <w:pPr>
+        <w:ind w:left="720" w:hanging="360"/>
+      </w:pPr>
+      <w:rPr>
+        <w:rFonts w:ascii="Wingdings" w:hAnsi="Wingdings" w:hint="default"/>
+      </w:rPr>
+    </w:lvl>
+    <w:lvl w:ilvl="1" w:tplc="04090003" w:tentative="1">
+      <w:start w:val="1"/>
+      <w:numFmt w:val="bullet"/>
+      <w:lvlText w:val="o"/>
+      <w:lvlJc w:val="left"/>
+      <w:pPr>
+        <w:ind w:left="1440" w:hanging="360"/>
+      </w:pPr>
+      <w:rPr>
+        <w:rFonts w:ascii="Courier New" w:hAnsi="Courier New" w:cs="Courier New" w:hint="default"/>
+      </w:rPr>
+    </w:lvl>
+    <w:lvl w:ilvl="2" w:tplc="04090005" w:tentative="1">
+      <w:start w:val="1"/>
+      <w:numFmt w:val="bullet"/>
+      <w:lvlText w:val=""/>
+      <w:lvlJc w:val="left"/>
+      <w:pPr>
+        <w:ind w:left="2160" w:hanging="360"/>
+      </w:pPr>
+      <w:rPr>
+        <w:rFonts w:ascii="Wingdings" w:hAnsi="Wingdings" w:hint="default"/>
+      </w:rPr>
+    </w:lvl>
+    <w:lvl w:ilvl="3" w:tplc="04090001" w:tentative="1">
+      <w:start w:val="1"/>
+      <w:numFmt w:val="bullet"/>
+      <w:lvlText w:val=""/>
+      <w:lvlJc w:val="left"/>
+      <w:pPr>
+        <w:ind w:left="2880" w:hanging="360"/>
+      </w:pPr>
+      <w:rPr>
+        <w:rFonts w:ascii="Symbol" w:hAnsi="Symbol" w:hint="default"/>
+      </w:rPr>
+    </w:lvl>
+    <w:lvl w:ilvl="4" w:tplc="04090003" w:tentative="1">
+      <w:start w:val="1"/>
+      <w:numFmt w:val="bullet"/>
+      <w:lvlText w:val="o"/>
+      <w:lvlJc w:val="left"/>
+      <w:pPr>
+        <w:ind w:left="3600" w:hanging="360"/>
+      </w:pPr>
+      <w:rPr>
+        <w:rFonts w:ascii="Courier New" w:hAnsi="Courier New" w:cs="Courier New" w:hint="default"/>
+      </w:rPr>
+    </w:lvl>
+    <w:lvl w:ilvl="5" w:tplc="04090005" w:tentative="1">
+      <w:start w:val="1"/>
+      <w:numFmt w:val="bullet"/>
+      <w:lvlText w:val=""/>
+      <w:lvlJc w:val="left"/>
+      <w:pPr>
+        <w:ind w:left="4320" w:hanging="360"/>
+      </w:pPr>
+      <w:rPr>
+        <w:rFonts w:ascii="Wingdings" w:hAnsi="Wingdings" w:hint="default"/>
+      </w:rPr>
+    </w:lvl>
+    <w:lvl w:ilvl="6" w:tplc="04090001" w:tentative="1">
+      <w:start w:val="1"/>
+      <w:numFmt w:val="bullet"/>
+      <w:lvlText w:val=""/>
+      <w:lvlJc w:val="left"/>
+      <w:pPr>
+        <w:ind w:left="5040" w:hanging="360"/>
+      </w:pPr>
+      <w:rPr>
+        <w:rFonts w:ascii="Symbol" w:hAnsi="Symbol" w:hint="default"/>
+      </w:rPr>
+    </w:lvl>
+    <w:lvl w:ilvl="7" w:tplc="04090003" w:tentative="1">
+      <w:start w:val="1"/>
+      <w:numFmt w:val="bullet"/>
+      <w:lvlText w:val="o"/>
+      <w:lvlJc w:val="left"/>
+      <w:pPr>
+        <w:ind w:left="5760" w:hanging="360"/>
+      </w:pPr>
+      <w:rPr>
+        <w:rFonts w:ascii="Courier New" w:hAnsi="Courier New" w:cs="Courier New" w:hint="default"/>
+      </w:rPr>
+    </w:lvl>
+    <w:lvl w:ilvl="8" w:tplc="04090005" w:tentative="1">
+      <w:start w:val="1"/>
+      <w:numFmt w:val="bullet"/>
+      <w:lvlText w:val=""/>
+      <w:lvlJc w:val="left"/>
+      <w:pPr>
+        <w:ind w:left="6480" w:hanging="360"/>
+      </w:pPr>
+      <w:rPr>
+        <w:rFonts w:ascii="Wingdings" w:hAnsi="Wingdings" w:hint="default"/>
+      </w:rPr>
+    </w:lvl>
+  </w:abstractNum>
+  <w:abstractNum w:abstractNumId="8" w15:restartNumberingAfterBreak="0">
     <w:nsid w:val="1CE06C01"/>
     <w:multiLevelType w:val="hybridMultilevel"/>
     <w:tmpl w:val="7584EB8E"/>
@@ -11076,7 +12314,7 @@
       </w:rPr>
     </w:lvl>
   </w:abstractNum>
-  <w:abstractNum w:abstractNumId="8" w15:restartNumberingAfterBreak="0">
+  <w:abstractNum w:abstractNumId="9" w15:restartNumberingAfterBreak="0">
     <w:nsid w:val="1FD67CB0"/>
     <w:multiLevelType w:val="hybridMultilevel"/>
     <w:tmpl w:val="88FCBE7A"/>
@@ -11165,7 +12403,7 @@
       </w:pPr>
     </w:lvl>
   </w:abstractNum>
-  <w:abstractNum w:abstractNumId="9" w15:restartNumberingAfterBreak="0">
+  <w:abstractNum w:abstractNumId="10" w15:restartNumberingAfterBreak="0">
     <w:nsid w:val="25E61011"/>
     <w:multiLevelType w:val="multilevel"/>
     <w:tmpl w:val="35DA4EEA"/>
@@ -11278,7 +12516,7 @@
       </w:rPr>
     </w:lvl>
   </w:abstractNum>
-  <w:abstractNum w:abstractNumId="10" w15:restartNumberingAfterBreak="0">
+  <w:abstractNum w:abstractNumId="11" w15:restartNumberingAfterBreak="0">
     <w:nsid w:val="279C431B"/>
     <w:multiLevelType w:val="hybridMultilevel"/>
     <w:tmpl w:val="532656F2"/>
@@ -11391,7 +12629,7 @@
       </w:rPr>
     </w:lvl>
   </w:abstractNum>
-  <w:abstractNum w:abstractNumId="11" w15:restartNumberingAfterBreak="0">
+  <w:abstractNum w:abstractNumId="12" w15:restartNumberingAfterBreak="0">
     <w:nsid w:val="29236E9D"/>
     <w:multiLevelType w:val="hybridMultilevel"/>
     <w:tmpl w:val="B2808888"/>
@@ -11504,7 +12742,7 @@
       </w:rPr>
     </w:lvl>
   </w:abstractNum>
-  <w:abstractNum w:abstractNumId="12" w15:restartNumberingAfterBreak="0">
+  <w:abstractNum w:abstractNumId="13" w15:restartNumberingAfterBreak="0">
     <w:nsid w:val="29642A53"/>
     <w:multiLevelType w:val="hybridMultilevel"/>
     <w:tmpl w:val="D310B0B8"/>
@@ -11617,7 +12855,120 @@
       </w:rPr>
     </w:lvl>
   </w:abstractNum>
-  <w:abstractNum w:abstractNumId="13" w15:restartNumberingAfterBreak="0">
+  <w:abstractNum w:abstractNumId="14" w15:restartNumberingAfterBreak="0">
+    <w:nsid w:val="2A036687"/>
+    <w:multiLevelType w:val="hybridMultilevel"/>
+    <w:tmpl w:val="1E1A4E56"/>
+    <w:lvl w:ilvl="0" w:tplc="04090005">
+      <w:start w:val="1"/>
+      <w:numFmt w:val="bullet"/>
+      <w:lvlText w:val=""/>
+      <w:lvlJc w:val="left"/>
+      <w:pPr>
+        <w:ind w:left="720" w:hanging="360"/>
+      </w:pPr>
+      <w:rPr>
+        <w:rFonts w:ascii="Wingdings" w:hAnsi="Wingdings" w:hint="default"/>
+      </w:rPr>
+    </w:lvl>
+    <w:lvl w:ilvl="1" w:tplc="04090003" w:tentative="1">
+      <w:start w:val="1"/>
+      <w:numFmt w:val="bullet"/>
+      <w:lvlText w:val="o"/>
+      <w:lvlJc w:val="left"/>
+      <w:pPr>
+        <w:ind w:left="1440" w:hanging="360"/>
+      </w:pPr>
+      <w:rPr>
+        <w:rFonts w:ascii="Courier New" w:hAnsi="Courier New" w:cs="Courier New" w:hint="default"/>
+      </w:rPr>
+    </w:lvl>
+    <w:lvl w:ilvl="2" w:tplc="04090005" w:tentative="1">
+      <w:start w:val="1"/>
+      <w:numFmt w:val="bullet"/>
+      <w:lvlText w:val=""/>
+      <w:lvlJc w:val="left"/>
+      <w:pPr>
+        <w:ind w:left="2160" w:hanging="360"/>
+      </w:pPr>
+      <w:rPr>
+        <w:rFonts w:ascii="Wingdings" w:hAnsi="Wingdings" w:hint="default"/>
+      </w:rPr>
+    </w:lvl>
+    <w:lvl w:ilvl="3" w:tplc="04090001" w:tentative="1">
+      <w:start w:val="1"/>
+      <w:numFmt w:val="bullet"/>
+      <w:lvlText w:val=""/>
+      <w:lvlJc w:val="left"/>
+      <w:pPr>
+        <w:ind w:left="2880" w:hanging="360"/>
+      </w:pPr>
+      <w:rPr>
+        <w:rFonts w:ascii="Symbol" w:hAnsi="Symbol" w:hint="default"/>
+      </w:rPr>
+    </w:lvl>
+    <w:lvl w:ilvl="4" w:tplc="04090003" w:tentative="1">
+      <w:start w:val="1"/>
+      <w:numFmt w:val="bullet"/>
+      <w:lvlText w:val="o"/>
+      <w:lvlJc w:val="left"/>
+      <w:pPr>
+        <w:ind w:left="3600" w:hanging="360"/>
+      </w:pPr>
+      <w:rPr>
+        <w:rFonts w:ascii="Courier New" w:hAnsi="Courier New" w:cs="Courier New" w:hint="default"/>
+      </w:rPr>
+    </w:lvl>
+    <w:lvl w:ilvl="5" w:tplc="04090005" w:tentative="1">
+      <w:start w:val="1"/>
+      <w:numFmt w:val="bullet"/>
+      <w:lvlText w:val=""/>
+      <w:lvlJc w:val="left"/>
+      <w:pPr>
+        <w:ind w:left="4320" w:hanging="360"/>
+      </w:pPr>
+      <w:rPr>
+        <w:rFonts w:ascii="Wingdings" w:hAnsi="Wingdings" w:hint="default"/>
+      </w:rPr>
+    </w:lvl>
+    <w:lvl w:ilvl="6" w:tplc="04090001" w:tentative="1">
+      <w:start w:val="1"/>
+      <w:numFmt w:val="bullet"/>
+      <w:lvlText w:val=""/>
+      <w:lvlJc w:val="left"/>
+      <w:pPr>
+        <w:ind w:left="5040" w:hanging="360"/>
+      </w:pPr>
+      <w:rPr>
+        <w:rFonts w:ascii="Symbol" w:hAnsi="Symbol" w:hint="default"/>
+      </w:rPr>
+    </w:lvl>
+    <w:lvl w:ilvl="7" w:tplc="04090003" w:tentative="1">
+      <w:start w:val="1"/>
+      <w:numFmt w:val="bullet"/>
+      <w:lvlText w:val="o"/>
+      <w:lvlJc w:val="left"/>
+      <w:pPr>
+        <w:ind w:left="5760" w:hanging="360"/>
+      </w:pPr>
+      <w:rPr>
+        <w:rFonts w:ascii="Courier New" w:hAnsi="Courier New" w:cs="Courier New" w:hint="default"/>
+      </w:rPr>
+    </w:lvl>
+    <w:lvl w:ilvl="8" w:tplc="04090005" w:tentative="1">
+      <w:start w:val="1"/>
+      <w:numFmt w:val="bullet"/>
+      <w:lvlText w:val=""/>
+      <w:lvlJc w:val="left"/>
+      <w:pPr>
+        <w:ind w:left="6480" w:hanging="360"/>
+      </w:pPr>
+      <w:rPr>
+        <w:rFonts w:ascii="Wingdings" w:hAnsi="Wingdings" w:hint="default"/>
+      </w:rPr>
+    </w:lvl>
+  </w:abstractNum>
+  <w:abstractNum w:abstractNumId="15" w15:restartNumberingAfterBreak="0">
     <w:nsid w:val="2ACE587F"/>
     <w:multiLevelType w:val="hybridMultilevel"/>
     <w:tmpl w:val="77E4E4C0"/>
@@ -11730,7 +13081,7 @@
       </w:rPr>
     </w:lvl>
   </w:abstractNum>
-  <w:abstractNum w:abstractNumId="14" w15:restartNumberingAfterBreak="0">
+  <w:abstractNum w:abstractNumId="16" w15:restartNumberingAfterBreak="0">
     <w:nsid w:val="2BBD26B7"/>
     <w:multiLevelType w:val="hybridMultilevel"/>
     <w:tmpl w:val="CEAC3AFE"/>
@@ -11816,7 +13167,7 @@
       </w:pPr>
     </w:lvl>
   </w:abstractNum>
-  <w:abstractNum w:abstractNumId="15" w15:restartNumberingAfterBreak="0">
+  <w:abstractNum w:abstractNumId="17" w15:restartNumberingAfterBreak="0">
     <w:nsid w:val="2C992E21"/>
     <w:multiLevelType w:val="multilevel"/>
     <w:tmpl w:val="AF0E50DE"/>
@@ -11956,7 +13307,7 @@
       </w:rPr>
     </w:lvl>
   </w:abstractNum>
-  <w:abstractNum w:abstractNumId="16" w15:restartNumberingAfterBreak="0">
+  <w:abstractNum w:abstractNumId="18" w15:restartNumberingAfterBreak="0">
     <w:nsid w:val="2D5C4BCD"/>
     <w:multiLevelType w:val="hybridMultilevel"/>
     <w:tmpl w:val="5DA020AE"/>
@@ -12069,7 +13420,7 @@
       </w:rPr>
     </w:lvl>
   </w:abstractNum>
-  <w:abstractNum w:abstractNumId="17" w15:restartNumberingAfterBreak="0">
+  <w:abstractNum w:abstractNumId="19" w15:restartNumberingAfterBreak="0">
     <w:nsid w:val="304C1AE0"/>
     <w:multiLevelType w:val="hybridMultilevel"/>
     <w:tmpl w:val="582CF516"/>
@@ -12158,7 +13509,7 @@
       </w:pPr>
     </w:lvl>
   </w:abstractNum>
-  <w:abstractNum w:abstractNumId="18" w15:restartNumberingAfterBreak="0">
+  <w:abstractNum w:abstractNumId="20" w15:restartNumberingAfterBreak="0">
     <w:nsid w:val="33883287"/>
     <w:multiLevelType w:val="multilevel"/>
     <w:tmpl w:val="36E0A016"/>
@@ -12274,7 +13625,7 @@
       </w:pPr>
     </w:lvl>
   </w:abstractNum>
-  <w:abstractNum w:abstractNumId="19" w15:restartNumberingAfterBreak="0">
+  <w:abstractNum w:abstractNumId="21" w15:restartNumberingAfterBreak="0">
     <w:nsid w:val="36482F71"/>
     <w:multiLevelType w:val="multilevel"/>
     <w:tmpl w:val="950A386E"/>
@@ -12414,7 +13765,7 @@
       </w:rPr>
     </w:lvl>
   </w:abstractNum>
-  <w:abstractNum w:abstractNumId="20" w15:restartNumberingAfterBreak="0">
+  <w:abstractNum w:abstractNumId="22" w15:restartNumberingAfterBreak="0">
     <w:nsid w:val="37F321B7"/>
     <w:multiLevelType w:val="multilevel"/>
     <w:tmpl w:val="502405DA"/>
@@ -12554,7 +13905,7 @@
       </w:rPr>
     </w:lvl>
   </w:abstractNum>
-  <w:abstractNum w:abstractNumId="21" w15:restartNumberingAfterBreak="0">
+  <w:abstractNum w:abstractNumId="23" w15:restartNumberingAfterBreak="0">
     <w:nsid w:val="380B2D00"/>
     <w:multiLevelType w:val="hybridMultilevel"/>
     <w:tmpl w:val="2BA6EBD0"/>
@@ -12766,7 +14117,7 @@
       </w:rPr>
     </w:lvl>
   </w:abstractNum>
-  <w:abstractNum w:abstractNumId="22" w15:restartNumberingAfterBreak="0">
+  <w:abstractNum w:abstractNumId="24" w15:restartNumberingAfterBreak="0">
     <w:nsid w:val="40AE1EF1"/>
     <w:multiLevelType w:val="multilevel"/>
     <w:tmpl w:val="7B060DE8"/>
@@ -12879,7 +14230,7 @@
       </w:rPr>
     </w:lvl>
   </w:abstractNum>
-  <w:abstractNum w:abstractNumId="23" w15:restartNumberingAfterBreak="0">
+  <w:abstractNum w:abstractNumId="25" w15:restartNumberingAfterBreak="0">
     <w:nsid w:val="419129DA"/>
     <w:multiLevelType w:val="multilevel"/>
     <w:tmpl w:val="853A9576"/>
@@ -12992,7 +14343,7 @@
       </w:rPr>
     </w:lvl>
   </w:abstractNum>
-  <w:abstractNum w:abstractNumId="24" w15:restartNumberingAfterBreak="0">
+  <w:abstractNum w:abstractNumId="26" w15:restartNumberingAfterBreak="0">
     <w:nsid w:val="462E0EE0"/>
     <w:multiLevelType w:val="multilevel"/>
     <w:tmpl w:val="CE16B462"/>
@@ -13105,7 +14456,7 @@
       </w:rPr>
     </w:lvl>
   </w:abstractNum>
-  <w:abstractNum w:abstractNumId="25" w15:restartNumberingAfterBreak="0">
+  <w:abstractNum w:abstractNumId="27" w15:restartNumberingAfterBreak="0">
     <w:nsid w:val="47B6549B"/>
     <w:multiLevelType w:val="hybridMultilevel"/>
     <w:tmpl w:val="2696CB84"/>
@@ -13218,7 +14569,7 @@
       </w:rPr>
     </w:lvl>
   </w:abstractNum>
-  <w:abstractNum w:abstractNumId="26" w15:restartNumberingAfterBreak="0">
+  <w:abstractNum w:abstractNumId="28" w15:restartNumberingAfterBreak="0">
     <w:nsid w:val="52357C9E"/>
     <w:multiLevelType w:val="multilevel"/>
     <w:tmpl w:val="2550F106"/>
@@ -13331,7 +14682,7 @@
       </w:rPr>
     </w:lvl>
   </w:abstractNum>
-  <w:abstractNum w:abstractNumId="27" w15:restartNumberingAfterBreak="0">
+  <w:abstractNum w:abstractNumId="29" w15:restartNumberingAfterBreak="0">
     <w:nsid w:val="5A5E239E"/>
     <w:multiLevelType w:val="hybridMultilevel"/>
     <w:tmpl w:val="4274B518"/>
@@ -13444,7 +14795,7 @@
       </w:rPr>
     </w:lvl>
   </w:abstractNum>
-  <w:abstractNum w:abstractNumId="28" w15:restartNumberingAfterBreak="0">
+  <w:abstractNum w:abstractNumId="30" w15:restartNumberingAfterBreak="0">
     <w:nsid w:val="5C8A63CF"/>
     <w:multiLevelType w:val="multilevel"/>
     <w:tmpl w:val="8042D6F2"/>
@@ -13602,7 +14953,7 @@
       </w:rPr>
     </w:lvl>
   </w:abstractNum>
-  <w:abstractNum w:abstractNumId="29" w15:restartNumberingAfterBreak="0">
+  <w:abstractNum w:abstractNumId="31" w15:restartNumberingAfterBreak="0">
     <w:nsid w:val="5F116591"/>
     <w:multiLevelType w:val="hybridMultilevel"/>
     <w:tmpl w:val="55CCF71C"/>
@@ -13715,7 +15066,7 @@
       </w:rPr>
     </w:lvl>
   </w:abstractNum>
-  <w:abstractNum w:abstractNumId="30" w15:restartNumberingAfterBreak="0">
+  <w:abstractNum w:abstractNumId="32" w15:restartNumberingAfterBreak="0">
     <w:nsid w:val="621B799B"/>
     <w:multiLevelType w:val="multilevel"/>
     <w:tmpl w:val="2A38135C"/>
@@ -13873,7 +15224,7 @@
       </w:rPr>
     </w:lvl>
   </w:abstractNum>
-  <w:abstractNum w:abstractNumId="31" w15:restartNumberingAfterBreak="0">
+  <w:abstractNum w:abstractNumId="33" w15:restartNumberingAfterBreak="0">
     <w:nsid w:val="64DC1946"/>
     <w:multiLevelType w:val="hybridMultilevel"/>
     <w:tmpl w:val="7444B338"/>
@@ -13986,7 +15337,7 @@
       </w:rPr>
     </w:lvl>
   </w:abstractNum>
-  <w:abstractNum w:abstractNumId="32" w15:restartNumberingAfterBreak="0">
+  <w:abstractNum w:abstractNumId="34" w15:restartNumberingAfterBreak="0">
     <w:nsid w:val="664B1140"/>
     <w:multiLevelType w:val="multilevel"/>
     <w:tmpl w:val="D7FEEE4C"/>
@@ -14126,7 +15477,7 @@
       </w:rPr>
     </w:lvl>
   </w:abstractNum>
-  <w:abstractNum w:abstractNumId="33" w15:restartNumberingAfterBreak="0">
+  <w:abstractNum w:abstractNumId="35" w15:restartNumberingAfterBreak="0">
     <w:nsid w:val="6BEB5256"/>
     <w:multiLevelType w:val="hybridMultilevel"/>
     <w:tmpl w:val="E2242B78"/>
@@ -14212,7 +15563,7 @@
       </w:pPr>
     </w:lvl>
   </w:abstractNum>
-  <w:abstractNum w:abstractNumId="34" w15:restartNumberingAfterBreak="0">
+  <w:abstractNum w:abstractNumId="36" w15:restartNumberingAfterBreak="0">
     <w:nsid w:val="6E5172B2"/>
     <w:multiLevelType w:val="hybridMultilevel"/>
     <w:tmpl w:val="89B670F4"/>
@@ -14325,7 +15676,7 @@
       </w:rPr>
     </w:lvl>
   </w:abstractNum>
-  <w:abstractNum w:abstractNumId="35" w15:restartNumberingAfterBreak="0">
+  <w:abstractNum w:abstractNumId="37" w15:restartNumberingAfterBreak="0">
     <w:nsid w:val="6ED543BB"/>
     <w:multiLevelType w:val="hybridMultilevel"/>
     <w:tmpl w:val="3A60E252"/>
@@ -14411,7 +15762,7 @@
       </w:pPr>
     </w:lvl>
   </w:abstractNum>
-  <w:abstractNum w:abstractNumId="36" w15:restartNumberingAfterBreak="0">
+  <w:abstractNum w:abstractNumId="38" w15:restartNumberingAfterBreak="0">
     <w:nsid w:val="6F3D3ED5"/>
     <w:multiLevelType w:val="hybridMultilevel"/>
     <w:tmpl w:val="8324662C"/>
@@ -14623,7 +15974,120 @@
       </w:rPr>
     </w:lvl>
   </w:abstractNum>
-  <w:abstractNum w:abstractNumId="37" w15:restartNumberingAfterBreak="0">
+  <w:abstractNum w:abstractNumId="39" w15:restartNumberingAfterBreak="0">
+    <w:nsid w:val="71232E47"/>
+    <w:multiLevelType w:val="hybridMultilevel"/>
+    <w:tmpl w:val="71A435E2"/>
+    <w:lvl w:ilvl="0" w:tplc="04090005">
+      <w:start w:val="1"/>
+      <w:numFmt w:val="bullet"/>
+      <w:lvlText w:val=""/>
+      <w:lvlJc w:val="left"/>
+      <w:pPr>
+        <w:ind w:left="720" w:hanging="360"/>
+      </w:pPr>
+      <w:rPr>
+        <w:rFonts w:ascii="Wingdings" w:hAnsi="Wingdings" w:hint="default"/>
+      </w:rPr>
+    </w:lvl>
+    <w:lvl w:ilvl="1" w:tplc="04090003" w:tentative="1">
+      <w:start w:val="1"/>
+      <w:numFmt w:val="bullet"/>
+      <w:lvlText w:val="o"/>
+      <w:lvlJc w:val="left"/>
+      <w:pPr>
+        <w:ind w:left="1440" w:hanging="360"/>
+      </w:pPr>
+      <w:rPr>
+        <w:rFonts w:ascii="Courier New" w:hAnsi="Courier New" w:cs="Courier New" w:hint="default"/>
+      </w:rPr>
+    </w:lvl>
+    <w:lvl w:ilvl="2" w:tplc="04090005" w:tentative="1">
+      <w:start w:val="1"/>
+      <w:numFmt w:val="bullet"/>
+      <w:lvlText w:val=""/>
+      <w:lvlJc w:val="left"/>
+      <w:pPr>
+        <w:ind w:left="2160" w:hanging="360"/>
+      </w:pPr>
+      <w:rPr>
+        <w:rFonts w:ascii="Wingdings" w:hAnsi="Wingdings" w:hint="default"/>
+      </w:rPr>
+    </w:lvl>
+    <w:lvl w:ilvl="3" w:tplc="04090001" w:tentative="1">
+      <w:start w:val="1"/>
+      <w:numFmt w:val="bullet"/>
+      <w:lvlText w:val=""/>
+      <w:lvlJc w:val="left"/>
+      <w:pPr>
+        <w:ind w:left="2880" w:hanging="360"/>
+      </w:pPr>
+      <w:rPr>
+        <w:rFonts w:ascii="Symbol" w:hAnsi="Symbol" w:hint="default"/>
+      </w:rPr>
+    </w:lvl>
+    <w:lvl w:ilvl="4" w:tplc="04090003" w:tentative="1">
+      <w:start w:val="1"/>
+      <w:numFmt w:val="bullet"/>
+      <w:lvlText w:val="o"/>
+      <w:lvlJc w:val="left"/>
+      <w:pPr>
+        <w:ind w:left="3600" w:hanging="360"/>
+      </w:pPr>
+      <w:rPr>
+        <w:rFonts w:ascii="Courier New" w:hAnsi="Courier New" w:cs="Courier New" w:hint="default"/>
+      </w:rPr>
+    </w:lvl>
+    <w:lvl w:ilvl="5" w:tplc="04090005" w:tentative="1">
+      <w:start w:val="1"/>
+      <w:numFmt w:val="bullet"/>
+      <w:lvlText w:val=""/>
+      <w:lvlJc w:val="left"/>
+      <w:pPr>
+        <w:ind w:left="4320" w:hanging="360"/>
+      </w:pPr>
+      <w:rPr>
+        <w:rFonts w:ascii="Wingdings" w:hAnsi="Wingdings" w:hint="default"/>
+      </w:rPr>
+    </w:lvl>
+    <w:lvl w:ilvl="6" w:tplc="04090001" w:tentative="1">
+      <w:start w:val="1"/>
+      <w:numFmt w:val="bullet"/>
+      <w:lvlText w:val=""/>
+      <w:lvlJc w:val="left"/>
+      <w:pPr>
+        <w:ind w:left="5040" w:hanging="360"/>
+      </w:pPr>
+      <w:rPr>
+        <w:rFonts w:ascii="Symbol" w:hAnsi="Symbol" w:hint="default"/>
+      </w:rPr>
+    </w:lvl>
+    <w:lvl w:ilvl="7" w:tplc="04090003" w:tentative="1">
+      <w:start w:val="1"/>
+      <w:numFmt w:val="bullet"/>
+      <w:lvlText w:val="o"/>
+      <w:lvlJc w:val="left"/>
+      <w:pPr>
+        <w:ind w:left="5760" w:hanging="360"/>
+      </w:pPr>
+      <w:rPr>
+        <w:rFonts w:ascii="Courier New" w:hAnsi="Courier New" w:cs="Courier New" w:hint="default"/>
+      </w:rPr>
+    </w:lvl>
+    <w:lvl w:ilvl="8" w:tplc="04090005" w:tentative="1">
+      <w:start w:val="1"/>
+      <w:numFmt w:val="bullet"/>
+      <w:lvlText w:val=""/>
+      <w:lvlJc w:val="left"/>
+      <w:pPr>
+        <w:ind w:left="6480" w:hanging="360"/>
+      </w:pPr>
+      <w:rPr>
+        <w:rFonts w:ascii="Wingdings" w:hAnsi="Wingdings" w:hint="default"/>
+      </w:rPr>
+    </w:lvl>
+  </w:abstractNum>
+  <w:abstractNum w:abstractNumId="40" w15:restartNumberingAfterBreak="0">
     <w:nsid w:val="739C6660"/>
     <w:multiLevelType w:val="multilevel"/>
     <w:tmpl w:val="887EE330"/>
@@ -14790,7 +16254,7 @@
       </w:rPr>
     </w:lvl>
   </w:abstractNum>
-  <w:abstractNum w:abstractNumId="38" w15:restartNumberingAfterBreak="0">
+  <w:abstractNum w:abstractNumId="41" w15:restartNumberingAfterBreak="0">
     <w:nsid w:val="747D33E5"/>
     <w:multiLevelType w:val="hybridMultilevel"/>
     <w:tmpl w:val="306646B4"/>
@@ -14903,7 +16367,7 @@
       </w:rPr>
     </w:lvl>
   </w:abstractNum>
-  <w:abstractNum w:abstractNumId="39" w15:restartNumberingAfterBreak="0">
+  <w:abstractNum w:abstractNumId="42" w15:restartNumberingAfterBreak="0">
     <w:nsid w:val="7A5C7826"/>
     <w:multiLevelType w:val="multilevel"/>
     <w:tmpl w:val="18D889DE"/>
@@ -15043,7 +16507,7 @@
       </w:rPr>
     </w:lvl>
   </w:abstractNum>
-  <w:abstractNum w:abstractNumId="40" w15:restartNumberingAfterBreak="0">
+  <w:abstractNum w:abstractNumId="43" w15:restartNumberingAfterBreak="0">
     <w:nsid w:val="7AF25D22"/>
     <w:multiLevelType w:val="hybridMultilevel"/>
     <w:tmpl w:val="6BE6F1F0"/>
@@ -15156,7 +16620,7 @@
       </w:rPr>
     </w:lvl>
   </w:abstractNum>
-  <w:abstractNum w:abstractNumId="41" w15:restartNumberingAfterBreak="0">
+  <w:abstractNum w:abstractNumId="44" w15:restartNumberingAfterBreak="0">
     <w:nsid w:val="7D2957D8"/>
     <w:multiLevelType w:val="hybridMultilevel"/>
     <w:tmpl w:val="8EA00B7C"/>
@@ -15246,127 +16710,136 @@
     <w:abstractNumId w:val="0"/>
   </w:num>
   <w:num w:numId="2">
-    <w:abstractNumId w:val="23"/>
+    <w:abstractNumId w:val="25"/>
   </w:num>
   <w:num w:numId="3">
-    <w:abstractNumId w:val="40"/>
+    <w:abstractNumId w:val="43"/>
   </w:num>
   <w:num w:numId="4">
-    <w:abstractNumId w:val="27"/>
+    <w:abstractNumId w:val="29"/>
   </w:num>
   <w:num w:numId="5">
-    <w:abstractNumId w:val="22"/>
+    <w:abstractNumId w:val="24"/>
   </w:num>
   <w:num w:numId="6">
     <w:abstractNumId w:val="1"/>
   </w:num>
   <w:num w:numId="7">
-    <w:abstractNumId w:val="31"/>
+    <w:abstractNumId w:val="33"/>
   </w:num>
   <w:num w:numId="8">
-    <w:abstractNumId w:val="16"/>
+    <w:abstractNumId w:val="18"/>
   </w:num>
   <w:num w:numId="9">
-    <w:abstractNumId w:val="25"/>
+    <w:abstractNumId w:val="27"/>
   </w:num>
   <w:num w:numId="10">
-    <w:abstractNumId w:val="13"/>
+    <w:abstractNumId w:val="15"/>
   </w:num>
   <w:num w:numId="11">
     <w:abstractNumId w:val="6"/>
   </w:num>
   <w:num w:numId="12">
-    <w:abstractNumId w:val="24"/>
+    <w:abstractNumId w:val="26"/>
   </w:num>
   <w:num w:numId="13">
-    <w:abstractNumId w:val="26"/>
+    <w:abstractNumId w:val="28"/>
   </w:num>
   <w:num w:numId="14">
     <w:abstractNumId w:val="3"/>
   </w:num>
   <w:num w:numId="15">
-    <w:abstractNumId w:val="18"/>
+    <w:abstractNumId w:val="20"/>
   </w:num>
   <w:num w:numId="16">
+    <w:abstractNumId w:val="10"/>
+  </w:num>
+  <w:num w:numId="17">
+    <w:abstractNumId w:val="19"/>
+  </w:num>
+  <w:num w:numId="18">
+    <w:abstractNumId w:val="40"/>
+  </w:num>
+  <w:num w:numId="19">
+    <w:abstractNumId w:val="35"/>
+  </w:num>
+  <w:num w:numId="20">
+    <w:abstractNumId w:val="32"/>
+  </w:num>
+  <w:num w:numId="21">
+    <w:abstractNumId w:val="37"/>
+  </w:num>
+  <w:num w:numId="22">
     <w:abstractNumId w:val="9"/>
   </w:num>
-  <w:num w:numId="17">
-    <w:abstractNumId w:val="17"/>
-  </w:num>
-  <w:num w:numId="18">
-    <w:abstractNumId w:val="37"/>
-  </w:num>
-  <w:num w:numId="19">
-    <w:abstractNumId w:val="33"/>
-  </w:num>
-  <w:num w:numId="20">
-    <w:abstractNumId w:val="30"/>
-  </w:num>
-  <w:num w:numId="21">
-    <w:abstractNumId w:val="35"/>
-  </w:num>
-  <w:num w:numId="22">
-    <w:abstractNumId w:val="8"/>
-  </w:num>
   <w:num w:numId="23">
-    <w:abstractNumId w:val="11"/>
+    <w:abstractNumId w:val="12"/>
   </w:num>
   <w:num w:numId="24">
     <w:abstractNumId w:val="4"/>
   </w:num>
   <w:num w:numId="25">
-    <w:abstractNumId w:val="14"/>
+    <w:abstractNumId w:val="16"/>
   </w:num>
   <w:num w:numId="26">
-    <w:abstractNumId w:val="19"/>
+    <w:abstractNumId w:val="21"/>
   </w:num>
   <w:num w:numId="27">
     <w:abstractNumId w:val="5"/>
   </w:num>
   <w:num w:numId="28">
-    <w:abstractNumId w:val="21"/>
+    <w:abstractNumId w:val="23"/>
   </w:num>
   <w:num w:numId="29">
-    <w:abstractNumId w:val="36"/>
+    <w:abstractNumId w:val="38"/>
   </w:num>
   <w:num w:numId="30">
-    <w:abstractNumId w:val="12"/>
+    <w:abstractNumId w:val="13"/>
   </w:num>
   <w:num w:numId="31">
-    <w:abstractNumId w:val="28"/>
+    <w:abstractNumId w:val="30"/>
   </w:num>
   <w:num w:numId="32">
     <w:abstractNumId w:val="2"/>
   </w:num>
   <w:num w:numId="33">
-    <w:abstractNumId w:val="10"/>
+    <w:abstractNumId w:val="11"/>
   </w:num>
   <w:num w:numId="34">
+    <w:abstractNumId w:val="44"/>
+  </w:num>
+  <w:num w:numId="35">
+    <w:abstractNumId w:val="42"/>
+  </w:num>
+  <w:num w:numId="36">
+    <w:abstractNumId w:val="22"/>
+  </w:num>
+  <w:num w:numId="37">
+    <w:abstractNumId w:val="34"/>
+  </w:num>
+  <w:num w:numId="38">
+    <w:abstractNumId w:val="17"/>
+  </w:num>
+  <w:num w:numId="39">
+    <w:abstractNumId w:val="31"/>
+  </w:num>
+  <w:num w:numId="40">
+    <w:abstractNumId w:val="36"/>
+  </w:num>
+  <w:num w:numId="41">
+    <w:abstractNumId w:val="8"/>
+  </w:num>
+  <w:num w:numId="42">
     <w:abstractNumId w:val="41"/>
   </w:num>
-  <w:num w:numId="35">
+  <w:num w:numId="43">
     <w:abstractNumId w:val="39"/>
   </w:num>
-  <w:num w:numId="36">
-    <w:abstractNumId w:val="20"/>
+  <w:num w:numId="44">
+    <w:abstractNumId w:val="14"/>
   </w:num>
-  <w:num w:numId="37">
-    <w:abstractNumId w:val="32"/>
-  </w:num>
-  <w:num w:numId="38">
-    <w:abstractNumId w:val="15"/>
-  </w:num>
-  <w:num w:numId="39">
-    <w:abstractNumId w:val="29"/>
-  </w:num>
-  <w:num w:numId="40">
-    <w:abstractNumId w:val="34"/>
-  </w:num>
-  <w:num w:numId="41">
+  <w:num w:numId="45">
     <w:abstractNumId w:val="7"/>
-  </w:num>
-  <w:num w:numId="42">
-    <w:abstractNumId w:val="38"/>
   </w:num>
 </w:numbering>
 </file>

</xml_diff>

<commit_message>
Cardinalidad a medias e irias luego a los endpoints
</commit_message>
<xml_diff>
--- a/Informe Final - API Evaluacion de Empleados - Sistemas Pliret.docx
+++ b/Informe Final - API Evaluacion de Empleados - Sistemas Pliret.docx
@@ -14326,20 +14326,82 @@
       </w:pPr>
       <w:bookmarkStart w:id="58" w:name="_Toc159532333"/>
       <w:r>
+        <w:lastRenderedPageBreak/>
+        <w:drawing>
+          <wp:anchor distT="0" distB="0" distL="114300" distR="114300" simplePos="0" relativeHeight="251696128" behindDoc="1" locked="0" layoutInCell="1" allowOverlap="1" wp14:anchorId="1F4677B9" wp14:editId="1B545AEB">
+            <wp:simplePos x="0" y="0"/>
+            <wp:positionH relativeFrom="margin">
+              <wp:align>right</wp:align>
+            </wp:positionH>
+            <wp:positionV relativeFrom="paragraph">
+              <wp:posOffset>438150</wp:posOffset>
+            </wp:positionV>
+            <wp:extent cx="5205730" cy="7934325"/>
+            <wp:effectExtent l="0" t="0" r="0" b="9525"/>
+            <wp:wrapTight wrapText="bothSides">
+              <wp:wrapPolygon edited="0">
+                <wp:start x="0" y="0"/>
+                <wp:lineTo x="0" y="21574"/>
+                <wp:lineTo x="21500" y="21574"/>
+                <wp:lineTo x="21500" y="0"/>
+                <wp:lineTo x="0" y="0"/>
+              </wp:wrapPolygon>
+            </wp:wrapTight>
+            <wp:docPr id="1" name="Imagen 1"/>
+            <wp:cNvGraphicFramePr>
+              <a:graphicFrameLocks xmlns:a="http://schemas.openxmlformats.org/drawingml/2006/main" noChangeAspect="1"/>
+            </wp:cNvGraphicFramePr>
+            <a:graphic xmlns:a="http://schemas.openxmlformats.org/drawingml/2006/main">
+              <a:graphicData uri="http://schemas.openxmlformats.org/drawingml/2006/picture">
+                <pic:pic xmlns:pic="http://schemas.openxmlformats.org/drawingml/2006/picture">
+                  <pic:nvPicPr>
+                    <pic:cNvPr id="1" name=""/>
+                    <pic:cNvPicPr/>
+                  </pic:nvPicPr>
+                  <pic:blipFill>
+                    <a:blip r:embed="rId19">
+                      <a:extLst>
+                        <a:ext uri="{28A0092B-C50C-407E-A947-70E740481C1C}">
+                          <a14:useLocalDpi xmlns:a14="http://schemas.microsoft.com/office/drawing/2010/main" val="0"/>
+                        </a:ext>
+                      </a:extLst>
+                    </a:blip>
+                    <a:stretch>
+                      <a:fillRect/>
+                    </a:stretch>
+                  </pic:blipFill>
+                  <pic:spPr>
+                    <a:xfrm>
+                      <a:off x="0" y="0"/>
+                      <a:ext cx="5205730" cy="7934325"/>
+                    </a:xfrm>
+                    <a:prstGeom prst="rect">
+                      <a:avLst/>
+                    </a:prstGeom>
+                  </pic:spPr>
+                </pic:pic>
+              </a:graphicData>
+            </a:graphic>
+            <wp14:sizeRelV relativeFrom="margin">
+              <wp14:pctHeight>0</wp14:pctHeight>
+            </wp14:sizeRelV>
+          </wp:anchor>
+        </w:drawing>
+      </w:r>
+      <w:r>
         <w:rPr>
           <w:noProof/>
         </w:rPr>
-        <w:lastRenderedPageBreak/>
         <mc:AlternateContent>
           <mc:Choice Requires="wps">
             <w:drawing>
-              <wp:anchor distT="0" distB="0" distL="114300" distR="114300" simplePos="0" relativeHeight="251695104" behindDoc="1" locked="0" layoutInCell="1" allowOverlap="1" wp14:anchorId="5AD2EDA6" wp14:editId="2C7B46DC">
+              <wp:anchor distT="0" distB="0" distL="114300" distR="114300" simplePos="0" relativeHeight="251695104" behindDoc="1" locked="0" layoutInCell="1" allowOverlap="1" wp14:anchorId="5AD2EDA6" wp14:editId="00C400C9">
                 <wp:simplePos x="0" y="0"/>
                 <wp:positionH relativeFrom="page">
                   <wp:align>center</wp:align>
                 </wp:positionH>
                 <wp:positionV relativeFrom="paragraph">
-                  <wp:posOffset>8361045</wp:posOffset>
+                  <wp:posOffset>8513445</wp:posOffset>
                 </wp:positionV>
                 <wp:extent cx="5205730" cy="635"/>
                 <wp:effectExtent l="0" t="0" r="0" b="0"/>
@@ -14453,7 +14515,7 @@
           </mc:Choice>
           <mc:Fallback>
             <w:pict>
-              <v:shape w14:anchorId="5AD2EDA6" id="Cuadro de texto 2" o:spid="_x0000_s1030" type="#_x0000_t202" style="position:absolute;left:0;text-align:left;margin-left:0;margin-top:658.35pt;width:409.9pt;height:.05pt;z-index:-251621376;visibility:visible;mso-wrap-style:square;mso-wrap-distance-left:9pt;mso-wrap-distance-top:0;mso-wrap-distance-right:9pt;mso-wrap-distance-bottom:0;mso-position-horizontal:center;mso-position-horizontal-relative:page;mso-position-vertical:absolute;mso-position-vertical-relative:text;v-text-anchor:top" o:gfxdata="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" stroked="f">
+              <v:shape w14:anchorId="5AD2EDA6" id="Cuadro de texto 2" o:spid="_x0000_s1030" type="#_x0000_t202" style="position:absolute;left:0;text-align:left;margin-left:0;margin-top:670.35pt;width:409.9pt;height:.05pt;z-index:-251621376;visibility:visible;mso-wrap-style:square;mso-wrap-distance-left:9pt;mso-wrap-distance-top:0;mso-wrap-distance-right:9pt;mso-wrap-distance-bottom:0;mso-position-horizontal:center;mso-position-horizontal-relative:page;mso-position-vertical:absolute;mso-position-vertical-relative:text;v-text-anchor:top" o:gfxdata="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" stroked="f">
                 <v:textbox style="mso-fit-shape-to-text:t" inset="0,0,0,0">
                   <w:txbxContent>
                     <w:p>
@@ -14527,78 +14589,13 @@
         </mc:AlternateContent>
       </w:r>
       <w:r>
-        <w:rPr>
-          <w:noProof/>
-        </w:rPr>
-        <w:drawing>
-          <wp:anchor distT="0" distB="0" distL="114300" distR="114300" simplePos="0" relativeHeight="251693056" behindDoc="1" locked="0" layoutInCell="1" allowOverlap="1" wp14:anchorId="32E94BD2" wp14:editId="5B4B4B2E">
-            <wp:simplePos x="0" y="0"/>
-            <wp:positionH relativeFrom="margin">
-              <wp:align>left</wp:align>
-            </wp:positionH>
-            <wp:positionV relativeFrom="paragraph">
-              <wp:posOffset>418465</wp:posOffset>
-            </wp:positionV>
-            <wp:extent cx="5171440" cy="7848600"/>
-            <wp:effectExtent l="0" t="0" r="0" b="0"/>
-            <wp:wrapTight wrapText="bothSides">
-              <wp:wrapPolygon edited="0">
-                <wp:start x="0" y="0"/>
-                <wp:lineTo x="0" y="21548"/>
-                <wp:lineTo x="21483" y="21548"/>
-                <wp:lineTo x="21483" y="0"/>
-                <wp:lineTo x="0" y="0"/>
-              </wp:wrapPolygon>
-            </wp:wrapTight>
-            <wp:docPr id="1" name="Imagen 1"/>
-            <wp:cNvGraphicFramePr>
-              <a:graphicFrameLocks xmlns:a="http://schemas.openxmlformats.org/drawingml/2006/main" noChangeAspect="1"/>
-            </wp:cNvGraphicFramePr>
-            <a:graphic xmlns:a="http://schemas.openxmlformats.org/drawingml/2006/main">
-              <a:graphicData uri="http://schemas.openxmlformats.org/drawingml/2006/picture">
-                <pic:pic xmlns:pic="http://schemas.openxmlformats.org/drawingml/2006/picture">
-                  <pic:nvPicPr>
-                    <pic:cNvPr id="1" name=""/>
-                    <pic:cNvPicPr/>
-                  </pic:nvPicPr>
-                  <pic:blipFill>
-                    <a:blip r:embed="rId19">
-                      <a:extLst>
-                        <a:ext uri="{28A0092B-C50C-407E-A947-70E740481C1C}">
-                          <a14:useLocalDpi xmlns:a14="http://schemas.microsoft.com/office/drawing/2010/main" val="0"/>
-                        </a:ext>
-                      </a:extLst>
-                    </a:blip>
-                    <a:stretch>
-                      <a:fillRect/>
-                    </a:stretch>
-                  </pic:blipFill>
-                  <pic:spPr>
-                    <a:xfrm>
-                      <a:off x="0" y="0"/>
-                      <a:ext cx="5171440" cy="7848600"/>
-                    </a:xfrm>
-                    <a:prstGeom prst="rect">
-                      <a:avLst/>
-                    </a:prstGeom>
-                  </pic:spPr>
-                </pic:pic>
-              </a:graphicData>
-            </a:graphic>
-            <wp14:sizeRelH relativeFrom="margin">
-              <wp14:pctWidth>0</wp14:pctWidth>
-            </wp14:sizeRelH>
-            <wp14:sizeRelV relativeFrom="margin">
-              <wp14:pctHeight>0</wp14:pctHeight>
-            </wp14:sizeRelV>
-          </wp:anchor>
-        </w:drawing>
+        <w:t xml:space="preserve"> </w:t>
       </w:r>
       <w:r>
         <w:t>Diagrama Entidad Relación</w:t>
       </w:r>
-      <w:bookmarkEnd w:id="58"/>
-    </w:p>
+    </w:p>
+    <w:bookmarkEnd w:id="58"/>
     <w:p>
       <w:pPr>
         <w:pStyle w:val="Ttulo"/>
@@ -24453,10 +24450,10 @@
         <w:tblLook w:val="04A0" w:firstRow="1" w:lastRow="0" w:firstColumn="1" w:lastColumn="0" w:noHBand="0" w:noVBand="1"/>
       </w:tblPr>
       <w:tblGrid>
-        <w:gridCol w:w="1758"/>
-        <w:gridCol w:w="1629"/>
-        <w:gridCol w:w="1738"/>
-        <w:gridCol w:w="1645"/>
+        <w:gridCol w:w="1718"/>
+        <w:gridCol w:w="1655"/>
+        <w:gridCol w:w="1717"/>
+        <w:gridCol w:w="1680"/>
         <w:gridCol w:w="1310"/>
       </w:tblGrid>
       <w:tr>
@@ -24604,7 +24601,7 @@
           </w:tcPr>
           <w:p>
             <w:r>
-              <w:t>users_id</w:t>
+              <w:t>user_id</w:t>
             </w:r>
           </w:p>
         </w:tc>
@@ -24632,10 +24629,7 @@
           </w:tcPr>
           <w:p>
             <w:r>
-              <w:t>rol</w:t>
-            </w:r>
-            <w:r>
-              <w:t>es</w:t>
+              <w:t>roles</w:t>
             </w:r>
           </w:p>
         </w:tc>
@@ -24655,7 +24649,7 @@
           </w:tcPr>
           <w:p>
             <w:r>
-              <w:t>0</w:t>
+              <w:t>id</w:t>
             </w:r>
           </w:p>
         </w:tc>
@@ -24663,7 +24657,11 @@
           <w:tcPr>
             <w:tcW w:w="1755" w:type="dxa"/>
           </w:tcPr>
-          <w:p/>
+          <w:p>
+            <w:r>
+              <w:t>role_id</w:t>
+            </w:r>
+          </w:p>
         </w:tc>
         <w:tc>
           <w:tcPr>
@@ -24673,6 +24671,9 @@
             <w:pPr>
               <w:jc w:val="center"/>
             </w:pPr>
+            <w:r>
+              <w:t>1:M</w:t>
+            </w:r>
           </w:p>
         </w:tc>
       </w:tr>
@@ -24686,7 +24687,7 @@
           </w:tcPr>
           <w:p>
             <w:r>
-              <w:t>user_id</w:t>
+              <w:t>roles</w:t>
             </w:r>
           </w:p>
         </w:tc>
@@ -24696,7 +24697,7 @@
           </w:tcPr>
           <w:p>
             <w:r>
-              <w:t>int</w:t>
+              <w:t>ability_role</w:t>
             </w:r>
           </w:p>
         </w:tc>
@@ -24706,7 +24707,7 @@
           </w:tcPr>
           <w:p>
             <w:r>
-              <w:t>0</w:t>
+              <w:t>id</w:t>
             </w:r>
           </w:p>
         </w:tc>
@@ -24714,7 +24715,11 @@
           <w:tcPr>
             <w:tcW w:w="1755" w:type="dxa"/>
           </w:tcPr>
-          <w:p/>
+          <w:p>
+            <w:r>
+              <w:t>role_id</w:t>
+            </w:r>
+          </w:p>
         </w:tc>
         <w:tc>
           <w:tcPr>
@@ -24724,6 +24729,9 @@
             <w:pPr>
               <w:jc w:val="center"/>
             </w:pPr>
+            <w:r>
+              <w:t>1:M</w:t>
+            </w:r>
           </w:p>
         </w:tc>
       </w:tr>
@@ -24737,7 +24745,7 @@
           </w:tcPr>
           <w:p>
             <w:r>
-              <w:t>score</w:t>
+              <w:t>abilities</w:t>
             </w:r>
           </w:p>
         </w:tc>
@@ -24747,7 +24755,7 @@
           </w:tcPr>
           <w:p>
             <w:r>
-              <w:t>float</w:t>
+              <w:t>ability_role</w:t>
             </w:r>
           </w:p>
         </w:tc>
@@ -24757,7 +24765,7 @@
           </w:tcPr>
           <w:p>
             <w:r>
-              <w:t>0</w:t>
+              <w:t>id</w:t>
             </w:r>
           </w:p>
         </w:tc>
@@ -24765,7 +24773,11 @@
           <w:tcPr>
             <w:tcW w:w="1755" w:type="dxa"/>
           </w:tcPr>
-          <w:p/>
+          <w:p>
+            <w:r>
+              <w:t>ability_id</w:t>
+            </w:r>
+          </w:p>
         </w:tc>
         <w:tc>
           <w:tcPr>
@@ -24775,6 +24787,9 @@
             <w:pPr>
               <w:jc w:val="center"/>
             </w:pPr>
+            <w:r>
+              <w:t>1:M</w:t>
+            </w:r>
           </w:p>
         </w:tc>
       </w:tr>
@@ -24793,7 +24808,7 @@
               </w:rPr>
             </w:pPr>
             <w:r>
-              <w:t>active</w:t>
+              <w:t>users</w:t>
             </w:r>
           </w:p>
         </w:tc>
@@ -24803,7 +24818,7 @@
           </w:tcPr>
           <w:p>
             <w:r>
-              <w:t>boolean</w:t>
+              <w:t>developers</w:t>
             </w:r>
           </w:p>
         </w:tc>
@@ -24813,7 +24828,7 @@
           </w:tcPr>
           <w:p>
             <w:r>
-              <w:t>0</w:t>
+              <w:t>id</w:t>
             </w:r>
           </w:p>
         </w:tc>
@@ -24821,7 +24836,11 @@
           <w:tcPr>
             <w:tcW w:w="1755" w:type="dxa"/>
           </w:tcPr>
-          <w:p/>
+          <w:p>
+            <w:r>
+              <w:t>user_id</w:t>
+            </w:r>
+          </w:p>
         </w:tc>
         <w:tc>
           <w:tcPr>
@@ -24831,6 +24850,9 @@
             <w:pPr>
               <w:jc w:val="center"/>
             </w:pPr>
+            <w:r>
+              <w:t>1:M</w:t>
+            </w:r>
           </w:p>
         </w:tc>
       </w:tr>
@@ -24844,7 +24866,7 @@
           </w:tcPr>
           <w:p>
             <w:r>
-              <w:t>created_at</w:t>
+              <w:t>programs</w:t>
             </w:r>
           </w:p>
         </w:tc>
@@ -24854,7 +24876,7 @@
           </w:tcPr>
           <w:p>
             <w:r>
-              <w:t>timestamp</w:t>
+              <w:t>developeres</w:t>
             </w:r>
           </w:p>
         </w:tc>
@@ -24864,7 +24886,7 @@
           </w:tcPr>
           <w:p>
             <w:r>
-              <w:t>1</w:t>
+              <w:t>id</w:t>
             </w:r>
           </w:p>
         </w:tc>
@@ -24872,7 +24894,11 @@
           <w:tcPr>
             <w:tcW w:w="1755" w:type="dxa"/>
           </w:tcPr>
-          <w:p/>
+          <w:p>
+            <w:r>
+              <w:t>program_id</w:t>
+            </w:r>
+          </w:p>
         </w:tc>
         <w:tc>
           <w:tcPr>
@@ -24882,6 +24908,9 @@
             <w:pPr>
               <w:jc w:val="center"/>
             </w:pPr>
+            <w:r>
+              <w:t>1:M</w:t>
+            </w:r>
           </w:p>
         </w:tc>
       </w:tr>
@@ -24895,7 +24924,7 @@
           </w:tcPr>
           <w:p>
             <w:r>
-              <w:t>updated_at</w:t>
+              <w:t>tags</w:t>
             </w:r>
           </w:p>
         </w:tc>
@@ -24905,7 +24934,7 @@
           </w:tcPr>
           <w:p>
             <w:r>
-              <w:t>timestamp</w:t>
+              <w:t>program_tag</w:t>
             </w:r>
           </w:p>
         </w:tc>
@@ -24915,7 +24944,7 @@
           </w:tcPr>
           <w:p>
             <w:r>
-              <w:t>0</w:t>
+              <w:t>id</w:t>
             </w:r>
           </w:p>
         </w:tc>
@@ -24923,7 +24952,11 @@
           <w:tcPr>
             <w:tcW w:w="1755" w:type="dxa"/>
           </w:tcPr>
-          <w:p/>
+          <w:p>
+            <w:r>
+              <w:t>tag_id</w:t>
+            </w:r>
+          </w:p>
         </w:tc>
         <w:tc>
           <w:tcPr>
@@ -24933,6 +24966,619 @@
             <w:pPr>
               <w:jc w:val="center"/>
             </w:pPr>
+            <w:r>
+              <w:t>1:M</w:t>
+            </w:r>
+          </w:p>
+        </w:tc>
+      </w:tr>
+      <w:tr>
+        <w:trPr>
+          <w:trHeight w:val="413"/>
+        </w:trPr>
+        <w:tc>
+          <w:tcPr>
+            <w:tcW w:w="1843" w:type="dxa"/>
+          </w:tcPr>
+          <w:p>
+            <w:r>
+              <w:t>programs</w:t>
+            </w:r>
+          </w:p>
+        </w:tc>
+        <w:tc>
+          <w:tcPr>
+            <w:tcW w:w="1701" w:type="dxa"/>
+          </w:tcPr>
+          <w:p>
+            <w:r>
+              <w:t>program_tag</w:t>
+            </w:r>
+          </w:p>
+        </w:tc>
+        <w:tc>
+          <w:tcPr>
+            <w:tcW w:w="1843" w:type="dxa"/>
+          </w:tcPr>
+          <w:p>
+            <w:r>
+              <w:t>id</w:t>
+            </w:r>
+          </w:p>
+        </w:tc>
+        <w:tc>
+          <w:tcPr>
+            <w:tcW w:w="1755" w:type="dxa"/>
+          </w:tcPr>
+          <w:p>
+            <w:r>
+              <w:t>program_id</w:t>
+            </w:r>
+          </w:p>
+        </w:tc>
+        <w:tc>
+          <w:tcPr>
+            <w:tcW w:w="938" w:type="dxa"/>
+          </w:tcPr>
+          <w:p>
+            <w:pPr>
+              <w:jc w:val="center"/>
+            </w:pPr>
+            <w:r>
+              <w:t>1:M</w:t>
+            </w:r>
+          </w:p>
+        </w:tc>
+      </w:tr>
+      <w:tr>
+        <w:trPr>
+          <w:trHeight w:val="413"/>
+        </w:trPr>
+        <w:tc>
+          <w:tcPr>
+            <w:tcW w:w="1843" w:type="dxa"/>
+          </w:tcPr>
+          <w:p/>
+        </w:tc>
+        <w:tc>
+          <w:tcPr>
+            <w:tcW w:w="1701" w:type="dxa"/>
+          </w:tcPr>
+          <w:p/>
+        </w:tc>
+        <w:tc>
+          <w:tcPr>
+            <w:tcW w:w="1843" w:type="dxa"/>
+          </w:tcPr>
+          <w:p>
+            <w:r>
+              <w:t>id</w:t>
+            </w:r>
+          </w:p>
+        </w:tc>
+        <w:tc>
+          <w:tcPr>
+            <w:tcW w:w="1755" w:type="dxa"/>
+          </w:tcPr>
+          <w:p/>
+        </w:tc>
+        <w:tc>
+          <w:tcPr>
+            <w:tcW w:w="938" w:type="dxa"/>
+          </w:tcPr>
+          <w:p>
+            <w:pPr>
+              <w:jc w:val="center"/>
+            </w:pPr>
+            <w:r>
+              <w:t>1:M</w:t>
+            </w:r>
+          </w:p>
+        </w:tc>
+      </w:tr>
+      <w:tr>
+        <w:trPr>
+          <w:trHeight w:val="413"/>
+        </w:trPr>
+        <w:tc>
+          <w:tcPr>
+            <w:tcW w:w="1843" w:type="dxa"/>
+          </w:tcPr>
+          <w:p/>
+        </w:tc>
+        <w:tc>
+          <w:tcPr>
+            <w:tcW w:w="1701" w:type="dxa"/>
+          </w:tcPr>
+          <w:p/>
+        </w:tc>
+        <w:tc>
+          <w:tcPr>
+            <w:tcW w:w="1843" w:type="dxa"/>
+          </w:tcPr>
+          <w:p>
+            <w:r>
+              <w:t>id</w:t>
+            </w:r>
+          </w:p>
+        </w:tc>
+        <w:tc>
+          <w:tcPr>
+            <w:tcW w:w="1755" w:type="dxa"/>
+          </w:tcPr>
+          <w:p/>
+        </w:tc>
+        <w:tc>
+          <w:tcPr>
+            <w:tcW w:w="938" w:type="dxa"/>
+          </w:tcPr>
+          <w:p>
+            <w:pPr>
+              <w:jc w:val="center"/>
+            </w:pPr>
+            <w:r>
+              <w:t>1:M</w:t>
+            </w:r>
+          </w:p>
+        </w:tc>
+      </w:tr>
+      <w:tr>
+        <w:trPr>
+          <w:trHeight w:val="413"/>
+        </w:trPr>
+        <w:tc>
+          <w:tcPr>
+            <w:tcW w:w="1843" w:type="dxa"/>
+          </w:tcPr>
+          <w:p/>
+        </w:tc>
+        <w:tc>
+          <w:tcPr>
+            <w:tcW w:w="1701" w:type="dxa"/>
+          </w:tcPr>
+          <w:p/>
+        </w:tc>
+        <w:tc>
+          <w:tcPr>
+            <w:tcW w:w="1843" w:type="dxa"/>
+          </w:tcPr>
+          <w:p>
+            <w:r>
+              <w:t>id</w:t>
+            </w:r>
+          </w:p>
+        </w:tc>
+        <w:tc>
+          <w:tcPr>
+            <w:tcW w:w="1755" w:type="dxa"/>
+          </w:tcPr>
+          <w:p/>
+        </w:tc>
+        <w:tc>
+          <w:tcPr>
+            <w:tcW w:w="938" w:type="dxa"/>
+          </w:tcPr>
+          <w:p>
+            <w:pPr>
+              <w:jc w:val="center"/>
+            </w:pPr>
+            <w:r>
+              <w:t>1:M</w:t>
+            </w:r>
+          </w:p>
+        </w:tc>
+      </w:tr>
+      <w:tr>
+        <w:trPr>
+          <w:trHeight w:val="413"/>
+        </w:trPr>
+        <w:tc>
+          <w:tcPr>
+            <w:tcW w:w="1843" w:type="dxa"/>
+          </w:tcPr>
+          <w:p/>
+        </w:tc>
+        <w:tc>
+          <w:tcPr>
+            <w:tcW w:w="1701" w:type="dxa"/>
+          </w:tcPr>
+          <w:p/>
+        </w:tc>
+        <w:tc>
+          <w:tcPr>
+            <w:tcW w:w="1843" w:type="dxa"/>
+          </w:tcPr>
+          <w:p>
+            <w:r>
+              <w:t>id</w:t>
+            </w:r>
+          </w:p>
+        </w:tc>
+        <w:tc>
+          <w:tcPr>
+            <w:tcW w:w="1755" w:type="dxa"/>
+          </w:tcPr>
+          <w:p/>
+        </w:tc>
+        <w:tc>
+          <w:tcPr>
+            <w:tcW w:w="938" w:type="dxa"/>
+          </w:tcPr>
+          <w:p>
+            <w:pPr>
+              <w:jc w:val="center"/>
+            </w:pPr>
+            <w:r>
+              <w:t>1:M</w:t>
+            </w:r>
+          </w:p>
+        </w:tc>
+      </w:tr>
+      <w:tr>
+        <w:trPr>
+          <w:trHeight w:val="413"/>
+        </w:trPr>
+        <w:tc>
+          <w:tcPr>
+            <w:tcW w:w="1843" w:type="dxa"/>
+          </w:tcPr>
+          <w:p/>
+        </w:tc>
+        <w:tc>
+          <w:tcPr>
+            <w:tcW w:w="1701" w:type="dxa"/>
+          </w:tcPr>
+          <w:p/>
+        </w:tc>
+        <w:tc>
+          <w:tcPr>
+            <w:tcW w:w="1843" w:type="dxa"/>
+          </w:tcPr>
+          <w:p>
+            <w:r>
+              <w:t>id</w:t>
+            </w:r>
+          </w:p>
+        </w:tc>
+        <w:tc>
+          <w:tcPr>
+            <w:tcW w:w="1755" w:type="dxa"/>
+          </w:tcPr>
+          <w:p/>
+        </w:tc>
+        <w:tc>
+          <w:tcPr>
+            <w:tcW w:w="938" w:type="dxa"/>
+          </w:tcPr>
+          <w:p>
+            <w:pPr>
+              <w:jc w:val="center"/>
+            </w:pPr>
+            <w:r>
+              <w:t>1:M</w:t>
+            </w:r>
+          </w:p>
+        </w:tc>
+      </w:tr>
+      <w:tr>
+        <w:trPr>
+          <w:trHeight w:val="413"/>
+        </w:trPr>
+        <w:tc>
+          <w:tcPr>
+            <w:tcW w:w="1843" w:type="dxa"/>
+          </w:tcPr>
+          <w:p/>
+        </w:tc>
+        <w:tc>
+          <w:tcPr>
+            <w:tcW w:w="1701" w:type="dxa"/>
+          </w:tcPr>
+          <w:p/>
+        </w:tc>
+        <w:tc>
+          <w:tcPr>
+            <w:tcW w:w="1843" w:type="dxa"/>
+          </w:tcPr>
+          <w:p>
+            <w:r>
+              <w:t>id</w:t>
+            </w:r>
+          </w:p>
+        </w:tc>
+        <w:tc>
+          <w:tcPr>
+            <w:tcW w:w="1755" w:type="dxa"/>
+          </w:tcPr>
+          <w:p/>
+        </w:tc>
+        <w:tc>
+          <w:tcPr>
+            <w:tcW w:w="938" w:type="dxa"/>
+          </w:tcPr>
+          <w:p>
+            <w:pPr>
+              <w:jc w:val="center"/>
+            </w:pPr>
+            <w:r>
+              <w:t>1:M</w:t>
+            </w:r>
+          </w:p>
+        </w:tc>
+      </w:tr>
+      <w:tr>
+        <w:trPr>
+          <w:trHeight w:val="413"/>
+        </w:trPr>
+        <w:tc>
+          <w:tcPr>
+            <w:tcW w:w="1843" w:type="dxa"/>
+          </w:tcPr>
+          <w:p/>
+        </w:tc>
+        <w:tc>
+          <w:tcPr>
+            <w:tcW w:w="1701" w:type="dxa"/>
+          </w:tcPr>
+          <w:p/>
+        </w:tc>
+        <w:tc>
+          <w:tcPr>
+            <w:tcW w:w="1843" w:type="dxa"/>
+          </w:tcPr>
+          <w:p>
+            <w:r>
+              <w:t>id</w:t>
+            </w:r>
+          </w:p>
+        </w:tc>
+        <w:tc>
+          <w:tcPr>
+            <w:tcW w:w="1755" w:type="dxa"/>
+          </w:tcPr>
+          <w:p/>
+        </w:tc>
+        <w:tc>
+          <w:tcPr>
+            <w:tcW w:w="938" w:type="dxa"/>
+          </w:tcPr>
+          <w:p>
+            <w:pPr>
+              <w:jc w:val="center"/>
+            </w:pPr>
+            <w:r>
+              <w:t>1:M</w:t>
+            </w:r>
+          </w:p>
+        </w:tc>
+      </w:tr>
+      <w:tr>
+        <w:trPr>
+          <w:trHeight w:val="413"/>
+        </w:trPr>
+        <w:tc>
+          <w:tcPr>
+            <w:tcW w:w="1843" w:type="dxa"/>
+          </w:tcPr>
+          <w:p/>
+        </w:tc>
+        <w:tc>
+          <w:tcPr>
+            <w:tcW w:w="1701" w:type="dxa"/>
+          </w:tcPr>
+          <w:p/>
+        </w:tc>
+        <w:tc>
+          <w:tcPr>
+            <w:tcW w:w="1843" w:type="dxa"/>
+          </w:tcPr>
+          <w:p>
+            <w:r>
+              <w:t>id</w:t>
+            </w:r>
+          </w:p>
+        </w:tc>
+        <w:tc>
+          <w:tcPr>
+            <w:tcW w:w="1755" w:type="dxa"/>
+          </w:tcPr>
+          <w:p/>
+        </w:tc>
+        <w:tc>
+          <w:tcPr>
+            <w:tcW w:w="938" w:type="dxa"/>
+          </w:tcPr>
+          <w:p>
+            <w:pPr>
+              <w:jc w:val="center"/>
+            </w:pPr>
+            <w:r>
+              <w:t>1:M</w:t>
+            </w:r>
+          </w:p>
+        </w:tc>
+      </w:tr>
+      <w:tr>
+        <w:trPr>
+          <w:trHeight w:val="413"/>
+        </w:trPr>
+        <w:tc>
+          <w:tcPr>
+            <w:tcW w:w="1843" w:type="dxa"/>
+          </w:tcPr>
+          <w:p/>
+        </w:tc>
+        <w:tc>
+          <w:tcPr>
+            <w:tcW w:w="1701" w:type="dxa"/>
+          </w:tcPr>
+          <w:p/>
+        </w:tc>
+        <w:tc>
+          <w:tcPr>
+            <w:tcW w:w="1843" w:type="dxa"/>
+          </w:tcPr>
+          <w:p>
+            <w:r>
+              <w:t>id</w:t>
+            </w:r>
+          </w:p>
+        </w:tc>
+        <w:tc>
+          <w:tcPr>
+            <w:tcW w:w="1755" w:type="dxa"/>
+          </w:tcPr>
+          <w:p/>
+        </w:tc>
+        <w:tc>
+          <w:tcPr>
+            <w:tcW w:w="938" w:type="dxa"/>
+          </w:tcPr>
+          <w:p>
+            <w:pPr>
+              <w:jc w:val="center"/>
+            </w:pPr>
+            <w:r>
+              <w:t>1:M</w:t>
+            </w:r>
+          </w:p>
+        </w:tc>
+      </w:tr>
+      <w:tr>
+        <w:trPr>
+          <w:trHeight w:val="413"/>
+        </w:trPr>
+        <w:tc>
+          <w:tcPr>
+            <w:tcW w:w="1843" w:type="dxa"/>
+          </w:tcPr>
+          <w:p/>
+        </w:tc>
+        <w:tc>
+          <w:tcPr>
+            <w:tcW w:w="1701" w:type="dxa"/>
+          </w:tcPr>
+          <w:p/>
+        </w:tc>
+        <w:tc>
+          <w:tcPr>
+            <w:tcW w:w="1843" w:type="dxa"/>
+          </w:tcPr>
+          <w:p>
+            <w:r>
+              <w:t>id</w:t>
+            </w:r>
+          </w:p>
+        </w:tc>
+        <w:tc>
+          <w:tcPr>
+            <w:tcW w:w="1755" w:type="dxa"/>
+          </w:tcPr>
+          <w:p/>
+        </w:tc>
+        <w:tc>
+          <w:tcPr>
+            <w:tcW w:w="938" w:type="dxa"/>
+          </w:tcPr>
+          <w:p>
+            <w:pPr>
+              <w:jc w:val="center"/>
+            </w:pPr>
+            <w:r>
+              <w:t>1:M</w:t>
+            </w:r>
+          </w:p>
+        </w:tc>
+      </w:tr>
+      <w:tr>
+        <w:trPr>
+          <w:trHeight w:val="413"/>
+        </w:trPr>
+        <w:tc>
+          <w:tcPr>
+            <w:tcW w:w="1843" w:type="dxa"/>
+          </w:tcPr>
+          <w:p/>
+        </w:tc>
+        <w:tc>
+          <w:tcPr>
+            <w:tcW w:w="1701" w:type="dxa"/>
+          </w:tcPr>
+          <w:p/>
+        </w:tc>
+        <w:tc>
+          <w:tcPr>
+            <w:tcW w:w="1843" w:type="dxa"/>
+          </w:tcPr>
+          <w:p>
+            <w:r>
+              <w:t>id</w:t>
+            </w:r>
+          </w:p>
+        </w:tc>
+        <w:tc>
+          <w:tcPr>
+            <w:tcW w:w="1755" w:type="dxa"/>
+          </w:tcPr>
+          <w:p/>
+        </w:tc>
+        <w:tc>
+          <w:tcPr>
+            <w:tcW w:w="938" w:type="dxa"/>
+          </w:tcPr>
+          <w:p>
+            <w:pPr>
+              <w:jc w:val="center"/>
+            </w:pPr>
+            <w:r>
+              <w:t>1:M</w:t>
+            </w:r>
+          </w:p>
+        </w:tc>
+      </w:tr>
+      <w:tr>
+        <w:trPr>
+          <w:trHeight w:val="413"/>
+        </w:trPr>
+        <w:tc>
+          <w:tcPr>
+            <w:tcW w:w="1843" w:type="dxa"/>
+          </w:tcPr>
+          <w:p/>
+        </w:tc>
+        <w:tc>
+          <w:tcPr>
+            <w:tcW w:w="1701" w:type="dxa"/>
+          </w:tcPr>
+          <w:p/>
+        </w:tc>
+        <w:tc>
+          <w:tcPr>
+            <w:tcW w:w="1843" w:type="dxa"/>
+          </w:tcPr>
+          <w:p>
+            <w:r>
+              <w:t>id</w:t>
+            </w:r>
+          </w:p>
+        </w:tc>
+        <w:tc>
+          <w:tcPr>
+            <w:tcW w:w="1755" w:type="dxa"/>
+          </w:tcPr>
+          <w:p/>
+        </w:tc>
+        <w:tc>
+          <w:tcPr>
+            <w:tcW w:w="938" w:type="dxa"/>
+          </w:tcPr>
+          <w:p>
+            <w:pPr>
+              <w:jc w:val="center"/>
+            </w:pPr>
+            <w:r>
+              <w:t>1:M</w:t>
+            </w:r>
           </w:p>
         </w:tc>
       </w:tr>
@@ -24954,7 +25600,6 @@
     <w:p/>
     <w:p>
       <w:r>
-        <w:lastRenderedPageBreak/>
         <w:t>ENDPOINTS</w:t>
       </w:r>
     </w:p>
@@ -25026,7 +25671,6 @@
     <w:p/>
     <w:p>
       <w:r>
-        <w:lastRenderedPageBreak/>
         <w:t>Endpoints</w:t>
       </w:r>
     </w:p>
@@ -25077,6 +25721,7 @@
         <w:pStyle w:val="Ttulo1"/>
       </w:pPr>
       <w:r>
+        <w:lastRenderedPageBreak/>
         <w:t>Glosario</w:t>
       </w:r>
     </w:p>
@@ -25157,8 +25802,89 @@
         <w:ind w:hanging="2"/>
       </w:pPr>
       <w:r>
+        <w:t>Historias de usuario</w:t>
+      </w:r>
+    </w:p>
+    <w:p>
+      <w:pPr>
+        <w:ind w:hanging="2"/>
+      </w:pPr>
+      <w:r>
+        <w:t>RESTful</w:t>
+      </w:r>
+    </w:p>
+    <w:p>
+      <w:pPr>
+        <w:ind w:hanging="2"/>
+      </w:pPr>
+      <w:r>
+        <w:t>Plataforma</w:t>
+      </w:r>
+    </w:p>
+    <w:p>
+      <w:pPr>
+        <w:ind w:hanging="2"/>
+      </w:pPr>
+      <w:r>
+        <w:t>peticion</w:t>
+      </w:r>
+    </w:p>
+    <w:p>
+      <w:pPr>
+        <w:ind w:hanging="2"/>
+      </w:pPr>
+      <w:r>
+        <w:t>Header.</w:t>
+      </w:r>
+    </w:p>
+    <w:p>
+      <w:pPr>
+        <w:ind w:hanging="2"/>
+      </w:pPr>
+      <w:r>
+        <w:t>Programación</w:t>
+      </w:r>
+    </w:p>
+    <w:p>
+      <w:pPr>
+        <w:ind w:hanging="2"/>
+      </w:pPr>
+      <w:r>
+        <w:t>Migrations</w:t>
+      </w:r>
+    </w:p>
+    <w:p>
+      <w:pPr>
+        <w:ind w:hanging="2"/>
+      </w:pPr>
+      <w:r>
+        <w:t>Models</w:t>
+      </w:r>
+    </w:p>
+    <w:p>
+      <w:pPr>
+        <w:ind w:hanging="2"/>
+      </w:pPr>
+      <w:r>
+        <w:t>Resources</w:t>
+      </w:r>
+    </w:p>
+    <w:p/>
+    <w:p>
+      <w:pPr>
+        <w:ind w:hanging="2"/>
+      </w:pPr>
+      <w:r>
+        <w:t>Mysql</w:t>
+      </w:r>
+    </w:p>
+    <w:p>
+      <w:pPr>
+        <w:ind w:hanging="2"/>
+      </w:pPr>
+      <w:r>
         <w:lastRenderedPageBreak/>
-        <w:t>Historias de usuario</w:t>
+        <w:t>Licencia</w:t>
       </w:r>
     </w:p>
     <w:p>
@@ -25166,7 +25892,7 @@
         <w:ind w:hanging="2"/>
       </w:pPr>
       <w:r>
-        <w:t>RESTful</w:t>
+        <w:t>Visual studio</w:t>
       </w:r>
     </w:p>
     <w:p>
@@ -25174,7 +25900,7 @@
         <w:ind w:hanging="2"/>
       </w:pPr>
       <w:r>
-        <w:t>Plataforma</w:t>
+        <w:t>PHP</w:t>
       </w:r>
     </w:p>
     <w:p>
@@ -25182,7 +25908,7 @@
         <w:ind w:hanging="2"/>
       </w:pPr>
       <w:r>
-        <w:t>peticion</w:t>
+        <w:t>Lenguaje de programación</w:t>
       </w:r>
     </w:p>
     <w:p>
@@ -25190,7 +25916,7 @@
         <w:ind w:hanging="2"/>
       </w:pPr>
       <w:r>
-        <w:t>Header.</w:t>
+        <w:t>framework</w:t>
       </w:r>
     </w:p>
     <w:p>
@@ -25198,7 +25924,7 @@
         <w:ind w:hanging="2"/>
       </w:pPr>
       <w:r>
-        <w:t>Programación</w:t>
+        <w:t>Star uml</w:t>
       </w:r>
     </w:p>
     <w:p>
@@ -25206,7 +25932,10 @@
         <w:ind w:hanging="2"/>
       </w:pPr>
       <w:r>
-        <w:t>Migrations</w:t>
+        <w:t>L</w:t>
+      </w:r>
+      <w:r>
+        <w:t>ogin</w:t>
       </w:r>
     </w:p>
     <w:p>
@@ -25214,7 +25943,7 @@
         <w:ind w:hanging="2"/>
       </w:pPr>
       <w:r>
-        <w:t>Models</w:t>
+        <w:t>git</w:t>
       </w:r>
     </w:p>
     <w:p>
@@ -25222,16 +25951,15 @@
         <w:ind w:hanging="2"/>
       </w:pPr>
       <w:r>
-        <w:t>Resources</w:t>
-      </w:r>
-    </w:p>
-    <w:p/>
+        <w:t>Github</w:t>
+      </w:r>
+    </w:p>
     <w:p>
       <w:pPr>
         <w:ind w:hanging="2"/>
       </w:pPr>
       <w:r>
-        <w:t>Mysql</w:t>
+        <w:t>Postman</w:t>
       </w:r>
     </w:p>
     <w:p>
@@ -25239,7 +25967,7 @@
         <w:ind w:hanging="2"/>
       </w:pPr>
       <w:r>
-        <w:t>Licencia</w:t>
+        <w:t>Git</w:t>
       </w:r>
     </w:p>
     <w:p>
@@ -25247,7 +25975,7 @@
         <w:ind w:hanging="2"/>
       </w:pPr>
       <w:r>
-        <w:t>Visual studio</w:t>
+        <w:t>Github</w:t>
       </w:r>
     </w:p>
     <w:p>
@@ -25255,7 +25983,7 @@
         <w:ind w:hanging="2"/>
       </w:pPr>
       <w:r>
-        <w:t>PHP</w:t>
+        <w:t>Peticion</w:t>
       </w:r>
     </w:p>
     <w:p>
@@ -25263,7 +25991,7 @@
         <w:ind w:hanging="2"/>
       </w:pPr>
       <w:r>
-        <w:t>Lenguaje de programación</w:t>
+        <w:t>Gitlab</w:t>
       </w:r>
     </w:p>
     <w:p>
@@ -25271,7 +25999,7 @@
         <w:ind w:hanging="2"/>
       </w:pPr>
       <w:r>
-        <w:t>framework</w:t>
+        <w:t>Heidysql</w:t>
       </w:r>
     </w:p>
     <w:p>
@@ -25279,7 +26007,7 @@
         <w:ind w:hanging="2"/>
       </w:pPr>
       <w:r>
-        <w:t>Star uml</w:t>
+        <w:t>Sql</w:t>
       </w:r>
     </w:p>
     <w:p>
@@ -25287,10 +26015,7 @@
         <w:ind w:hanging="2"/>
       </w:pPr>
       <w:r>
-        <w:t>L</w:t>
-      </w:r>
-      <w:r>
-        <w:t>ogin</w:t>
+        <w:t>OAuth</w:t>
       </w:r>
     </w:p>
     <w:p>
@@ -25298,6 +26023,87 @@
         <w:ind w:hanging="2"/>
       </w:pPr>
       <w:r>
+        <w:t>Navegador web</w:t>
+      </w:r>
+    </w:p>
+    <w:p>
+      <w:pPr>
+        <w:ind w:hanging="2"/>
+      </w:pPr>
+      <w:r>
+        <w:t>Mvc</w:t>
+      </w:r>
+    </w:p>
+    <w:p>
+      <w:pPr>
+        <w:ind w:hanging="2"/>
+      </w:pPr>
+      <w:r>
+        <w:t>Editor de texto</w:t>
+      </w:r>
+    </w:p>
+    <w:p>
+      <w:pPr>
+        <w:ind w:hanging="2"/>
+      </w:pPr>
+      <w:r>
+        <w:t>Cliente http</w:t>
+      </w:r>
+    </w:p>
+    <w:p>
+      <w:pPr>
+        <w:ind w:hanging="2"/>
+      </w:pPr>
+      <w:r>
+        <w:lastRenderedPageBreak/>
+        <w:t>http</w:t>
+      </w:r>
+    </w:p>
+    <w:p>
+      <w:pPr>
+        <w:ind w:hanging="2"/>
+      </w:pPr>
+      <w:r>
+        <w:t>ofimatica</w:t>
+      </w:r>
+    </w:p>
+    <w:p>
+      <w:pPr>
+        <w:ind w:hanging="2"/>
+      </w:pPr>
+      <w:r>
+        <w:t>backend</w:t>
+      </w:r>
+    </w:p>
+    <w:p>
+      <w:pPr>
+        <w:ind w:hanging="2"/>
+      </w:pPr>
+      <w:r>
+        <w:t>frontend</w:t>
+      </w:r>
+    </w:p>
+    <w:p>
+      <w:pPr>
+        <w:ind w:hanging="2"/>
+      </w:pPr>
+      <w:r>
+        <w:t>código http</w:t>
+      </w:r>
+    </w:p>
+    <w:p>
+      <w:pPr>
+        <w:ind w:hanging="2"/>
+      </w:pPr>
+      <w:r>
+        <w:t>repositorio de archivos</w:t>
+      </w:r>
+    </w:p>
+    <w:p>
+      <w:pPr>
+        <w:ind w:hanging="2"/>
+      </w:pPr>
+      <w:r>
         <w:t>git</w:t>
       </w:r>
     </w:p>
@@ -25306,7 +26112,7 @@
         <w:ind w:hanging="2"/>
       </w:pPr>
       <w:r>
-        <w:t>Github</w:t>
+        <w:t>outsorcing</w:t>
       </w:r>
     </w:p>
     <w:p>
@@ -25314,181 +26120,19 @@
         <w:ind w:hanging="2"/>
       </w:pPr>
       <w:r>
-        <w:t>Postman</w:t>
+        <w:t>token</w:t>
       </w:r>
     </w:p>
     <w:p>
       <w:pPr>
         <w:ind w:hanging="2"/>
       </w:pPr>
-      <w:r>
-        <w:lastRenderedPageBreak/>
-        <w:t>Git</w:t>
-      </w:r>
     </w:p>
     <w:p>
       <w:pPr>
         <w:ind w:hanging="2"/>
       </w:pPr>
       <w:r>
-        <w:t>Github</w:t>
-      </w:r>
-    </w:p>
-    <w:p>
-      <w:pPr>
-        <w:ind w:hanging="2"/>
-      </w:pPr>
-      <w:r>
-        <w:t>Peticion</w:t>
-      </w:r>
-    </w:p>
-    <w:p>
-      <w:pPr>
-        <w:ind w:hanging="2"/>
-      </w:pPr>
-      <w:r>
-        <w:t>Gitlab</w:t>
-      </w:r>
-    </w:p>
-    <w:p>
-      <w:pPr>
-        <w:ind w:hanging="2"/>
-      </w:pPr>
-      <w:r>
-        <w:t>Heidysql</w:t>
-      </w:r>
-    </w:p>
-    <w:p>
-      <w:pPr>
-        <w:ind w:hanging="2"/>
-      </w:pPr>
-      <w:r>
-        <w:t>Sql</w:t>
-      </w:r>
-    </w:p>
-    <w:p>
-      <w:pPr>
-        <w:ind w:hanging="2"/>
-      </w:pPr>
-      <w:r>
-        <w:t>OAuth</w:t>
-      </w:r>
-    </w:p>
-    <w:p>
-      <w:pPr>
-        <w:ind w:hanging="2"/>
-      </w:pPr>
-      <w:r>
-        <w:t>Navegador web</w:t>
-      </w:r>
-    </w:p>
-    <w:p>
-      <w:pPr>
-        <w:ind w:hanging="2"/>
-      </w:pPr>
-      <w:r>
-        <w:t>Mvc</w:t>
-      </w:r>
-    </w:p>
-    <w:p>
-      <w:pPr>
-        <w:ind w:hanging="2"/>
-      </w:pPr>
-      <w:r>
-        <w:t>Editor de texto</w:t>
-      </w:r>
-    </w:p>
-    <w:p>
-      <w:pPr>
-        <w:ind w:hanging="2"/>
-      </w:pPr>
-      <w:r>
-        <w:t>Cliente http</w:t>
-      </w:r>
-    </w:p>
-    <w:p>
-      <w:pPr>
-        <w:ind w:hanging="2"/>
-      </w:pPr>
-      <w:r>
-        <w:t>http</w:t>
-      </w:r>
-    </w:p>
-    <w:p>
-      <w:pPr>
-        <w:ind w:hanging="2"/>
-      </w:pPr>
-      <w:r>
-        <w:t>ofimatica</w:t>
-      </w:r>
-    </w:p>
-    <w:p>
-      <w:pPr>
-        <w:ind w:hanging="2"/>
-      </w:pPr>
-      <w:r>
-        <w:t>backend</w:t>
-      </w:r>
-    </w:p>
-    <w:p>
-      <w:pPr>
-        <w:ind w:hanging="2"/>
-      </w:pPr>
-      <w:r>
-        <w:t>frontend</w:t>
-      </w:r>
-    </w:p>
-    <w:p>
-      <w:pPr>
-        <w:ind w:hanging="2"/>
-      </w:pPr>
-      <w:r>
-        <w:t>código http</w:t>
-      </w:r>
-    </w:p>
-    <w:p>
-      <w:pPr>
-        <w:ind w:hanging="2"/>
-      </w:pPr>
-      <w:r>
-        <w:t>repositorio de archivos</w:t>
-      </w:r>
-    </w:p>
-    <w:p>
-      <w:pPr>
-        <w:ind w:hanging="2"/>
-      </w:pPr>
-      <w:r>
-        <w:t>git</w:t>
-      </w:r>
-    </w:p>
-    <w:p>
-      <w:pPr>
-        <w:ind w:hanging="2"/>
-      </w:pPr>
-      <w:r>
-        <w:t>outsorcing</w:t>
-      </w:r>
-    </w:p>
-    <w:p>
-      <w:pPr>
-        <w:ind w:hanging="2"/>
-      </w:pPr>
-      <w:r>
-        <w:t>token</w:t>
-      </w:r>
-    </w:p>
-    <w:p>
-      <w:pPr>
-        <w:ind w:hanging="2"/>
-      </w:pPr>
-    </w:p>
-    <w:p>
-      <w:pPr>
-        <w:ind w:hanging="2"/>
-      </w:pPr>
-      <w:r>
-        <w:lastRenderedPageBreak/>
         <w:t>Bibliografía</w:t>
       </w:r>
     </w:p>

</xml_diff>